<commit_message>
update kanji unit 5-10 Q1
</commit_message>
<xml_diff>
--- a/Khang/kanji_class_nihon.docx
+++ b/Khang/kanji_class_nihon.docx
@@ -1,6 +1,6 @@
 
 <file path=word/document.xml><?xml version="1.0" encoding="utf-8"?>
-<w:document xmlns:wpc="http://schemas.microsoft.com/office/word/2010/wordprocessingCanvas" xmlns:cx="http://schemas.microsoft.com/office/drawing/2014/chartex" xmlns:cx1="http://schemas.microsoft.com/office/drawing/2015/9/8/chartex" xmlns:cx2="http://schemas.microsoft.com/office/drawing/2015/10/21/chartex" xmlns:cx3="http://schemas.microsoft.com/office/drawing/2016/5/9/chartex" xmlns:cx4="http://schemas.microsoft.com/office/drawing/2016/5/10/chartex" xmlns:cx5="http://schemas.microsoft.com/office/drawing/2016/5/11/chartex" xmlns:cx6="http://schemas.microsoft.com/office/drawing/2016/5/12/chartex" xmlns:cx7="http://schemas.microsoft.com/office/drawing/2016/5/13/chartex" xmlns:cx8="http://schemas.microsoft.com/office/drawing/2016/5/14/chartex" xmlns:mc="http://schemas.openxmlformats.org/markup-compatibility/2006" xmlns:aink="http://schemas.microsoft.com/office/drawing/2016/ink" xmlns:am3d="http://schemas.microsoft.com/office/drawing/2017/model3d" xmlns:o="urn:schemas-microsoft-com:office:office" xmlns:r="http://schemas.openxmlformats.org/officeDocument/2006/relationships" xmlns:m="http://schemas.openxmlformats.org/officeDocument/2006/math" xmlns:v="urn:schemas-microsoft-com:vml" xmlns:wp14="http://schemas.microsoft.com/office/word/2010/wordprocessingDrawing" xmlns:wp="http://schemas.openxmlformats.org/drawingml/2006/wordprocessingDrawing" xmlns:w10="urn:schemas-microsoft-com:office:word" xmlns:w="http://schemas.openxmlformats.org/wordprocessingml/2006/main" xmlns:w14="http://schemas.microsoft.com/office/word/2010/wordml" xmlns:w15="http://schemas.microsoft.com/office/word/2012/wordml" xmlns:w16cex="http://schemas.microsoft.com/office/word/2018/wordml/cex" xmlns:w16cid="http://schemas.microsoft.com/office/word/2016/wordml/cid" xmlns:w16="http://schemas.microsoft.com/office/word/2018/wordml" xmlns:w16sdtdh="http://schemas.microsoft.com/office/word/2020/wordml/sdtdatahash" xmlns:w16se="http://schemas.microsoft.com/office/word/2015/wordml/symex" xmlns:wpg="http://schemas.microsoft.com/office/word/2010/wordprocessingGroup" xmlns:wpi="http://schemas.microsoft.com/office/word/2010/wordprocessingInk" xmlns:wne="http://schemas.microsoft.com/office/word/2006/wordml" xmlns:wps="http://schemas.microsoft.com/office/word/2010/wordprocessingShape" mc:Ignorable="w14 w15 w16se w16cid w16 w16cex w16sdtdh wp14">
+<w:document xmlns:wpc="http://schemas.microsoft.com/office/word/2010/wordprocessingCanvas" xmlns:cx="http://schemas.microsoft.com/office/drawing/2014/chartex" xmlns:cx1="http://schemas.microsoft.com/office/drawing/2015/9/8/chartex" xmlns:cx2="http://schemas.microsoft.com/office/drawing/2015/10/21/chartex" xmlns:cx3="http://schemas.microsoft.com/office/drawing/2016/5/9/chartex" xmlns:cx4="http://schemas.microsoft.com/office/drawing/2016/5/10/chartex" xmlns:cx5="http://schemas.microsoft.com/office/drawing/2016/5/11/chartex" xmlns:cx6="http://schemas.microsoft.com/office/drawing/2016/5/12/chartex" xmlns:cx7="http://schemas.microsoft.com/office/drawing/2016/5/13/chartex" xmlns:cx8="http://schemas.microsoft.com/office/drawing/2016/5/14/chartex" xmlns:mc="http://schemas.openxmlformats.org/markup-compatibility/2006" xmlns:aink="http://schemas.microsoft.com/office/drawing/2016/ink" xmlns:am3d="http://schemas.microsoft.com/office/drawing/2017/model3d" xmlns:o="urn:schemas-microsoft-com:office:office" xmlns:r="http://schemas.openxmlformats.org/officeDocument/2006/relationships" xmlns:m="http://schemas.openxmlformats.org/officeDocument/2006/math" xmlns:v="urn:schemas-microsoft-com:vml" xmlns:wp14="http://schemas.microsoft.com/office/word/2010/wordprocessingDrawing" xmlns:wp="http://schemas.openxmlformats.org/drawingml/2006/wordprocessingDrawing" xmlns:w10="urn:schemas-microsoft-com:office:word" xmlns:w="http://schemas.openxmlformats.org/wordprocessingml/2006/main" xmlns:w14="http://schemas.microsoft.com/office/word/2010/wordml" xmlns:w15="http://schemas.microsoft.com/office/word/2012/wordml" xmlns:w16cid="http://schemas.microsoft.com/office/word/2016/wordml/cid" xmlns:w16se="http://schemas.microsoft.com/office/word/2015/wordml/symex" xmlns:wpg="http://schemas.microsoft.com/office/word/2010/wordprocessingGroup" xmlns:wpi="http://schemas.microsoft.com/office/word/2010/wordprocessingInk" xmlns:wne="http://schemas.microsoft.com/office/word/2006/wordml" xmlns:wps="http://schemas.microsoft.com/office/word/2010/wordprocessingShape" mc:Ignorable="w14 w15 w16se w16cid wp14">
   <w:body>
     <w:p>
       <w:pPr>
@@ -42,7 +42,25 @@
         <w:rPr>
           <w:rFonts w:ascii="Cambria Math" w:hAnsi="Cambria Math" w:cs="Cambria Math" w:hint="eastAsia"/>
         </w:rPr>
-        <w:t>◦はい‐る◦いれ‐る</w:t>
+        <w:t>•</w:t>
+      </w:r>
+      <w:r>
+        <w:rPr>
+          <w:rFonts w:ascii="Cambria Math" w:hAnsi="Cambria Math" w:cs="Cambria Math" w:hint="eastAsia"/>
+        </w:rPr>
+        <w:t>はい‐る</w:t>
+      </w:r>
+      <w:r>
+        <w:rPr>
+          <w:rFonts w:ascii="Cambria Math" w:hAnsi="Cambria Math" w:cs="Cambria Math" w:hint="eastAsia"/>
+        </w:rPr>
+        <w:t>•</w:t>
+      </w:r>
+      <w:r>
+        <w:rPr>
+          <w:rFonts w:ascii="Cambria Math" w:hAnsi="Cambria Math" w:cs="Cambria Math" w:hint="eastAsia"/>
+        </w:rPr>
+        <w:t>いれ‐る</w:t>
       </w:r>
       <w:r>
         <w:rPr>
@@ -74,7 +92,7 @@
         <w:rPr>
           <w:rFonts w:hint="eastAsia"/>
         </w:rPr>
-        <w:t>◦</w:t>
+        <w:t>•</w:t>
       </w:r>
       <w:r>
         <w:rPr>
@@ -135,7 +153,7 @@
         <w:rPr>
           <w:rFonts w:hint="eastAsia"/>
         </w:rPr>
-        <w:t>◦</w:t>
+        <w:t>•</w:t>
       </w:r>
       <w:r>
         <w:rPr>
@@ -179,7 +197,7 @@
         <w:rPr>
           <w:rFonts w:hint="eastAsia"/>
         </w:rPr>
-        <w:t>◦</w:t>
+        <w:t>•</w:t>
       </w:r>
       <w:r>
         <w:rPr>
@@ -203,7 +221,7 @@
         <w:rPr>
           <w:rFonts w:hint="eastAsia"/>
         </w:rPr>
-        <w:t>◦</w:t>
+        <w:t>•</w:t>
       </w:r>
       <w:r>
         <w:rPr>
@@ -227,7 +245,7 @@
         <w:rPr>
           <w:rFonts w:hint="eastAsia"/>
         </w:rPr>
-        <w:t>◦</w:t>
+        <w:t>•</w:t>
       </w:r>
       <w:r>
         <w:rPr>
@@ -283,7 +301,7 @@
         <w:rPr>
           <w:rFonts w:hint="eastAsia"/>
         </w:rPr>
-        <w:t>◦</w:t>
+        <w:t>•</w:t>
       </w:r>
       <w:r>
         <w:rPr>
@@ -318,7 +336,7 @@
         <w:rPr>
           <w:rFonts w:hint="eastAsia"/>
         </w:rPr>
-        <w:t>◦</w:t>
+        <w:t>•</w:t>
       </w:r>
       <w:r>
         <w:rPr>
@@ -330,7 +348,7 @@
         <w:rPr>
           <w:rFonts w:hint="eastAsia"/>
         </w:rPr>
-        <w:t>◦</w:t>
+        <w:t>•</w:t>
       </w:r>
       <w:r>
         <w:rPr>
@@ -342,7 +360,7 @@
         <w:rPr>
           <w:rFonts w:hint="eastAsia"/>
         </w:rPr>
-        <w:t>◦</w:t>
+        <w:t>•</w:t>
       </w:r>
       <w:r>
         <w:rPr>
@@ -423,7 +441,7 @@
         <w:rPr>
           <w:rFonts w:hint="eastAsia"/>
         </w:rPr>
-        <w:t>◦</w:t>
+        <w:t>•</w:t>
       </w:r>
       <w:r>
         <w:rPr>
@@ -435,7 +453,7 @@
         <w:rPr>
           <w:rFonts w:hint="eastAsia"/>
         </w:rPr>
-        <w:t>◦</w:t>
+        <w:t>•</w:t>
       </w:r>
       <w:r>
         <w:rPr>
@@ -470,7 +488,7 @@
         <w:rPr>
           <w:rFonts w:hint="eastAsia"/>
         </w:rPr>
-        <w:t>◦</w:t>
+        <w:t>•</w:t>
       </w:r>
       <w:r>
         <w:rPr>
@@ -482,7 +500,7 @@
         <w:rPr>
           <w:rFonts w:hint="eastAsia"/>
         </w:rPr>
-        <w:t>◦</w:t>
+        <w:t>•</w:t>
       </w:r>
       <w:r>
         <w:rPr>
@@ -494,7 +512,7 @@
         <w:rPr>
           <w:rFonts w:hint="eastAsia"/>
         </w:rPr>
-        <w:t>◦</w:t>
+        <w:t>•</w:t>
       </w:r>
       <w:r>
         <w:rPr>
@@ -518,7 +536,7 @@
         <w:rPr>
           <w:rFonts w:hint="eastAsia"/>
         </w:rPr>
-        <w:t>◦</w:t>
+        <w:t>•</w:t>
       </w:r>
       <w:r>
         <w:rPr>
@@ -542,7 +560,7 @@
         <w:rPr>
           <w:rFonts w:hint="eastAsia"/>
         </w:rPr>
-        <w:t>◦</w:t>
+        <w:t>•</w:t>
       </w:r>
       <w:r>
         <w:rPr>
@@ -566,7 +584,7 @@
         <w:rPr>
           <w:rFonts w:hint="eastAsia"/>
         </w:rPr>
-        <w:t>◦</w:t>
+        <w:t>•</w:t>
       </w:r>
       <w:r>
         <w:rPr>
@@ -584,13 +602,37 @@
         <w:rPr>
           <w:rFonts w:hint="eastAsia"/>
         </w:rPr>
-        <w:t>る</w:t>
-      </w:r>
-      <w:r>
-        <w:rPr>
-          <w:rFonts w:hint="eastAsia"/>
-        </w:rPr>
-        <w:t>◦</w:t>
+        <w:t>るのぼ</w:t>
+      </w:r>
+      <w:r>
+        <w:rPr>
+          <w:rFonts w:hint="eastAsia"/>
+        </w:rPr>
+        <w:t>-</w:t>
+      </w:r>
+      <w:r>
+        <w:rPr>
+          <w:rFonts w:hint="eastAsia"/>
+        </w:rPr>
+        <w:t>りのぼ</w:t>
+      </w:r>
+      <w:r>
+        <w:rPr>
+          <w:rFonts w:hint="eastAsia"/>
+        </w:rPr>
+        <w:t>-</w:t>
+      </w:r>
+      <w:r>
+        <w:rPr>
+          <w:rFonts w:hint="eastAsia"/>
+        </w:rPr>
+        <w:t>せる</w:t>
+      </w:r>
+      <w:r>
+        <w:rPr>
+          <w:rFonts w:hint="eastAsia"/>
+        </w:rPr>
+        <w:t>•</w:t>
       </w:r>
       <w:r>
         <w:rPr>
@@ -608,61 +650,13 @@
         <w:rPr>
           <w:rFonts w:hint="eastAsia"/>
         </w:rPr>
-        <w:t>り</w:t>
-      </w:r>
-      <w:r>
-        <w:rPr>
-          <w:rFonts w:hint="eastAsia"/>
-        </w:rPr>
-        <w:t>◦</w:t>
-      </w:r>
-      <w:r>
-        <w:rPr>
-          <w:rFonts w:hint="eastAsia"/>
-        </w:rPr>
-        <w:t>のぼ</w:t>
-      </w:r>
-      <w:r>
-        <w:rPr>
-          <w:rFonts w:hint="eastAsia"/>
-        </w:rPr>
-        <w:t>-</w:t>
-      </w:r>
-      <w:r>
-        <w:rPr>
-          <w:rFonts w:hint="eastAsia"/>
-        </w:rPr>
-        <w:t>せる</w:t>
-      </w:r>
-      <w:r>
-        <w:rPr>
-          <w:rFonts w:hint="eastAsia"/>
-        </w:rPr>
-        <w:t>◦</w:t>
-      </w:r>
-      <w:r>
-        <w:rPr>
-          <w:rFonts w:hint="eastAsia"/>
-        </w:rPr>
-        <w:t>のぼ</w:t>
-      </w:r>
-      <w:r>
-        <w:rPr>
-          <w:rFonts w:hint="eastAsia"/>
-        </w:rPr>
-        <w:t>-</w:t>
-      </w:r>
-      <w:r>
-        <w:rPr>
-          <w:rFonts w:hint="eastAsia"/>
-        </w:rPr>
         <w:t>す</w:t>
       </w:r>
       <w:r>
         <w:rPr>
           <w:rFonts w:hint="eastAsia"/>
         </w:rPr>
-        <w:t>◦</w:t>
+        <w:t>•</w:t>
       </w:r>
       <w:r>
         <w:rPr>
@@ -712,7 +706,7 @@
         <w:rPr>
           <w:rFonts w:hint="eastAsia"/>
         </w:rPr>
-        <w:t>◦</w:t>
+        <w:t>•</w:t>
       </w:r>
       <w:r>
         <w:rPr>
@@ -744,7 +738,7 @@
         <w:rPr>
           <w:rFonts w:hint="eastAsia"/>
         </w:rPr>
-        <w:t>◦</w:t>
+        <w:t>•</w:t>
       </w:r>
       <w:r>
         <w:rPr>
@@ -756,7 +750,7 @@
         <w:rPr>
           <w:rFonts w:hint="eastAsia"/>
         </w:rPr>
-        <w:t>◦</w:t>
+        <w:t>•</w:t>
       </w:r>
       <w:r>
         <w:rPr>
@@ -768,7 +762,7 @@
         <w:rPr>
           <w:rFonts w:hint="eastAsia"/>
         </w:rPr>
-        <w:t>◦</w:t>
+        <w:t>•</w:t>
       </w:r>
       <w:r>
         <w:rPr>
@@ -792,7 +786,7 @@
         <w:rPr>
           <w:rFonts w:hint="eastAsia"/>
         </w:rPr>
-        <w:t>◦</w:t>
+        <w:t>•</w:t>
       </w:r>
       <w:r>
         <w:rPr>
@@ -816,7 +810,7 @@
         <w:rPr>
           <w:rFonts w:hint="eastAsia"/>
         </w:rPr>
-        <w:t>◦</w:t>
+        <w:t>•</w:t>
       </w:r>
       <w:r>
         <w:rPr>
@@ -840,7 +834,7 @@
         <w:rPr>
           <w:rFonts w:hint="eastAsia"/>
         </w:rPr>
-        <w:t>◦</w:t>
+        <w:t>•</w:t>
       </w:r>
       <w:r>
         <w:rPr>
@@ -864,7 +858,7 @@
         <w:rPr>
           <w:rFonts w:hint="eastAsia"/>
         </w:rPr>
-        <w:t>◦</w:t>
+        <w:t>•</w:t>
       </w:r>
       <w:r>
         <w:rPr>
@@ -888,7 +882,7 @@
         <w:rPr>
           <w:rFonts w:hint="eastAsia"/>
         </w:rPr>
-        <w:t>◦</w:t>
+        <w:t>•</w:t>
       </w:r>
       <w:r>
         <w:rPr>
@@ -938,7 +932,7 @@
         <w:rPr>
           <w:rFonts w:hint="eastAsia"/>
         </w:rPr>
-        <w:t>◦</w:t>
+        <w:t>•</w:t>
       </w:r>
       <w:r>
         <w:rPr>
@@ -970,7 +964,7 @@
         <w:rPr>
           <w:rFonts w:hint="eastAsia"/>
         </w:rPr>
-        <w:t>◦</w:t>
+        <w:t>•</w:t>
       </w:r>
       <w:r>
         <w:rPr>
@@ -982,7 +976,7 @@
         <w:rPr>
           <w:rFonts w:hint="eastAsia"/>
         </w:rPr>
-        <w:t>◦</w:t>
+        <w:t>•</w:t>
       </w:r>
       <w:r>
         <w:rPr>
@@ -1032,7 +1026,7 @@
         <w:rPr>
           <w:rFonts w:hint="eastAsia"/>
         </w:rPr>
-        <w:t>◦</w:t>
+        <w:t>•</w:t>
       </w:r>
       <w:r>
         <w:rPr>
@@ -1068,8 +1062,2749 @@
       <w:pPr>
         <w:spacing w:line="240" w:lineRule="auto"/>
       </w:pPr>
+      <w:r>
+        <w:rPr>
+          <w:rFonts w:hint="eastAsia"/>
+        </w:rPr>
+        <w:t>○</w:t>
+      </w:r>
     </w:p>
-    <w:p/>
+    <w:p>
+      <w:pPr>
+        <w:spacing w:line="240" w:lineRule="auto"/>
+      </w:pPr>
+      <w:r>
+        <w:rPr>
+          <w:rFonts w:hint="eastAsia"/>
+        </w:rPr>
+        <w:t>男</w:t>
+      </w:r>
+      <w:r>
+        <w:rPr>
+          <w:rFonts w:hint="eastAsia"/>
+        </w:rPr>
+        <w:t>（</w:t>
+      </w:r>
+      <w:r>
+        <w:t xml:space="preserve"> on: </w:t>
+      </w:r>
+      <w:r>
+        <w:rPr>
+          <w:rFonts w:hint="eastAsia"/>
+        </w:rPr>
+        <w:t>ダン</w:t>
+      </w:r>
+      <w:r>
+        <w:rPr>
+          <w:rFonts w:hint="eastAsia"/>
+        </w:rPr>
+        <w:t>•</w:t>
+      </w:r>
+      <w:r>
+        <w:rPr>
+          <w:rFonts w:hint="eastAsia"/>
+        </w:rPr>
+        <w:t>ナン</w:t>
+      </w:r>
+      <w:r>
+        <w:t xml:space="preserve">, </w:t>
+      </w:r>
+      <w:proofErr w:type="spellStart"/>
+      <w:r>
+        <w:t>kun</w:t>
+      </w:r>
+      <w:proofErr w:type="spellEnd"/>
+      <w:r>
+        <w:t>:</w:t>
+      </w:r>
+      <w:r>
+        <w:rPr>
+          <w:rFonts w:hint="eastAsia"/>
+        </w:rPr>
+        <w:t xml:space="preserve"> </w:t>
+      </w:r>
+      <w:r>
+        <w:rPr>
+          <w:rFonts w:hint="eastAsia"/>
+        </w:rPr>
+        <w:t>おと</w:t>
+      </w:r>
+      <w:r>
+        <w:rPr>
+          <w:rFonts w:hint="eastAsia"/>
+        </w:rPr>
+        <w:t>•</w:t>
+      </w:r>
+      <w:r>
+        <w:rPr>
+          <w:rFonts w:hint="eastAsia"/>
+        </w:rPr>
+        <w:t>こお</w:t>
+      </w:r>
+      <w:r>
+        <w:rPr>
+          <w:rFonts w:hint="eastAsia"/>
+        </w:rPr>
+        <w:t>）</w:t>
+      </w:r>
+    </w:p>
+    <w:p>
+      <w:pPr>
+        <w:spacing w:line="240" w:lineRule="auto"/>
+      </w:pPr>
+      <w:r>
+        <w:rPr>
+          <w:rFonts w:hint="eastAsia"/>
+        </w:rPr>
+        <w:t>女</w:t>
+      </w:r>
+      <w:r>
+        <w:rPr>
+          <w:rFonts w:hint="eastAsia"/>
+        </w:rPr>
+        <w:t>（</w:t>
+      </w:r>
+      <w:r>
+        <w:t xml:space="preserve"> on: </w:t>
+      </w:r>
+      <w:r>
+        <w:rPr>
+          <w:rFonts w:hint="eastAsia"/>
+        </w:rPr>
+        <w:t>ジョ</w:t>
+      </w:r>
+      <w:r>
+        <w:rPr>
+          <w:rFonts w:ascii="Batang" w:eastAsia="Batang" w:hAnsi="Batang"/>
+        </w:rPr>
+        <w:t>•</w:t>
+      </w:r>
+      <w:r>
+        <w:rPr>
+          <w:rFonts w:hint="eastAsia"/>
+        </w:rPr>
+        <w:t>ニョ</w:t>
+      </w:r>
+      <w:r>
+        <w:t>•</w:t>
+      </w:r>
+      <w:r>
+        <w:rPr>
+          <w:rFonts w:hint="eastAsia"/>
+        </w:rPr>
+        <w:t>ニョウ</w:t>
+      </w:r>
+      <w:r>
+        <w:t xml:space="preserve">, </w:t>
+      </w:r>
+      <w:proofErr w:type="spellStart"/>
+      <w:r>
+        <w:t>kun</w:t>
+      </w:r>
+      <w:proofErr w:type="spellEnd"/>
+      <w:r>
+        <w:t>:</w:t>
+      </w:r>
+      <w:r>
+        <w:rPr>
+          <w:rFonts w:hint="eastAsia"/>
+        </w:rPr>
+        <w:t xml:space="preserve"> </w:t>
+      </w:r>
+      <w:r>
+        <w:rPr>
+          <w:rFonts w:hint="eastAsia"/>
+        </w:rPr>
+        <w:t>おん</w:t>
+      </w:r>
+      <w:r>
+        <w:t>•</w:t>
+      </w:r>
+      <w:r>
+        <w:rPr>
+          <w:rFonts w:hint="eastAsia"/>
+        </w:rPr>
+        <w:t>なめ</w:t>
+      </w:r>
+      <w:r>
+        <w:rPr>
+          <w:rFonts w:hint="eastAsia"/>
+        </w:rPr>
+        <w:t>）</w:t>
+      </w:r>
+    </w:p>
+    <w:p>
+      <w:pPr>
+        <w:spacing w:line="240" w:lineRule="auto"/>
+      </w:pPr>
+      <w:r>
+        <w:rPr>
+          <w:rFonts w:hint="eastAsia"/>
+        </w:rPr>
+        <w:t>大</w:t>
+      </w:r>
+      <w:r>
+        <w:rPr>
+          <w:rFonts w:hint="eastAsia"/>
+        </w:rPr>
+        <w:t>（</w:t>
+      </w:r>
+      <w:r>
+        <w:t xml:space="preserve"> on:</w:t>
+      </w:r>
+      <w:r>
+        <w:rPr>
+          <w:rFonts w:hint="eastAsia"/>
+        </w:rPr>
+        <w:t xml:space="preserve"> </w:t>
+      </w:r>
+      <w:r>
+        <w:rPr>
+          <w:rFonts w:hint="eastAsia"/>
+        </w:rPr>
+        <w:t>ダイ</w:t>
+      </w:r>
+      <w:r>
+        <w:t>•</w:t>
+      </w:r>
+      <w:r>
+        <w:rPr>
+          <w:rFonts w:hint="eastAsia"/>
+        </w:rPr>
+        <w:t>タイ</w:t>
+      </w:r>
+      <w:r>
+        <w:t xml:space="preserve">, </w:t>
+      </w:r>
+      <w:proofErr w:type="spellStart"/>
+      <w:r>
+        <w:t>kun</w:t>
+      </w:r>
+      <w:proofErr w:type="spellEnd"/>
+      <w:r>
+        <w:t>:</w:t>
+      </w:r>
+      <w:r>
+        <w:rPr>
+          <w:rFonts w:hint="eastAsia"/>
+        </w:rPr>
+        <w:t xml:space="preserve"> </w:t>
+      </w:r>
+      <w:r>
+        <w:rPr>
+          <w:rFonts w:hint="eastAsia"/>
+        </w:rPr>
+        <w:t>おお</w:t>
+      </w:r>
+      <w:r>
+        <w:rPr>
+          <w:rFonts w:hint="eastAsia"/>
+        </w:rPr>
+        <w:t>）</w:t>
+      </w:r>
+    </w:p>
+    <w:p>
+      <w:pPr>
+        <w:spacing w:line="240" w:lineRule="auto"/>
+      </w:pPr>
+      <w:r>
+        <w:rPr>
+          <w:rFonts w:hint="eastAsia"/>
+        </w:rPr>
+        <w:t>円</w:t>
+      </w:r>
+      <w:r>
+        <w:rPr>
+          <w:rFonts w:hint="eastAsia"/>
+        </w:rPr>
+        <w:t>（</w:t>
+      </w:r>
+      <w:r>
+        <w:t xml:space="preserve"> on:</w:t>
+      </w:r>
+      <w:r>
+        <w:rPr>
+          <w:rFonts w:hint="eastAsia"/>
+        </w:rPr>
+        <w:t xml:space="preserve"> </w:t>
+      </w:r>
+      <w:r>
+        <w:rPr>
+          <w:rFonts w:hint="eastAsia"/>
+        </w:rPr>
+        <w:t>エン</w:t>
+      </w:r>
+      <w:r>
+        <w:t xml:space="preserve">, </w:t>
+      </w:r>
+      <w:proofErr w:type="spellStart"/>
+      <w:r>
+        <w:t>kun</w:t>
+      </w:r>
+      <w:proofErr w:type="spellEnd"/>
+      <w:r>
+        <w:t>:</w:t>
+      </w:r>
+      <w:r>
+        <w:rPr>
+          <w:rFonts w:hint="eastAsia"/>
+        </w:rPr>
+        <w:t xml:space="preserve"> </w:t>
+      </w:r>
+      <w:r>
+        <w:rPr>
+          <w:rFonts w:hint="eastAsia"/>
+        </w:rPr>
+        <w:t>まる</w:t>
+      </w:r>
+      <w:r>
+        <w:rPr>
+          <w:rFonts w:hint="eastAsia"/>
+        </w:rPr>
+        <w:t>-</w:t>
+      </w:r>
+      <w:r>
+        <w:rPr>
+          <w:rFonts w:hint="eastAsia"/>
+        </w:rPr>
+        <w:t>い</w:t>
+      </w:r>
+      <w:r>
+        <w:rPr>
+          <w:rFonts w:ascii="Batang" w:eastAsia="Batang" w:hAnsi="Batang"/>
+        </w:rPr>
+        <w:t>•</w:t>
+      </w:r>
+      <w:r>
+        <w:rPr>
+          <w:rFonts w:hint="eastAsia"/>
+        </w:rPr>
+        <w:t>まる</w:t>
+      </w:r>
+      <w:r>
+        <w:rPr>
+          <w:rFonts w:ascii="Batang" w:eastAsia="Batang" w:hAnsi="Batang"/>
+        </w:rPr>
+        <w:t>•</w:t>
+      </w:r>
+      <w:r>
+        <w:rPr>
+          <w:rFonts w:hint="eastAsia"/>
+        </w:rPr>
+        <w:t>まど</w:t>
+      </w:r>
+      <w:r>
+        <w:rPr>
+          <w:rFonts w:ascii="Batang" w:eastAsia="Batang" w:hAnsi="Batang"/>
+        </w:rPr>
+        <w:t>•</w:t>
+      </w:r>
+      <w:r>
+        <w:rPr>
+          <w:rFonts w:hint="eastAsia"/>
+        </w:rPr>
+        <w:t>まど</w:t>
+      </w:r>
+      <w:r>
+        <w:rPr>
+          <w:rFonts w:hint="eastAsia"/>
+        </w:rPr>
+        <w:t>-</w:t>
+      </w:r>
+      <w:r>
+        <w:rPr>
+          <w:rFonts w:hint="eastAsia"/>
+        </w:rPr>
+        <w:t>か</w:t>
+      </w:r>
+      <w:r>
+        <w:rPr>
+          <w:rFonts w:ascii="Batang" w:eastAsia="Batang" w:hAnsi="Batang"/>
+        </w:rPr>
+        <w:t>•</w:t>
+      </w:r>
+      <w:r>
+        <w:rPr>
+          <w:rFonts w:hint="eastAsia"/>
+        </w:rPr>
+        <w:t>まろ</w:t>
+      </w:r>
+      <w:r>
+        <w:rPr>
+          <w:rFonts w:hint="eastAsia"/>
+        </w:rPr>
+        <w:t>-</w:t>
+      </w:r>
+      <w:r>
+        <w:rPr>
+          <w:rFonts w:hint="eastAsia"/>
+        </w:rPr>
+        <w:t>やか</w:t>
+      </w:r>
+      <w:r>
+        <w:rPr>
+          <w:rFonts w:hint="eastAsia"/>
+        </w:rPr>
+        <w:t>）</w:t>
+      </w:r>
+    </w:p>
+    <w:p>
+      <w:pPr>
+        <w:spacing w:line="240" w:lineRule="auto"/>
+      </w:pPr>
+      <w:r>
+        <w:rPr>
+          <w:rFonts w:hint="eastAsia"/>
+        </w:rPr>
+        <w:t>一</w:t>
+      </w:r>
+      <w:r>
+        <w:rPr>
+          <w:rFonts w:hint="eastAsia"/>
+        </w:rPr>
+        <w:t>（</w:t>
+      </w:r>
+      <w:r>
+        <w:t xml:space="preserve"> on:</w:t>
+      </w:r>
+      <w:r>
+        <w:rPr>
+          <w:rFonts w:hint="eastAsia"/>
+        </w:rPr>
+        <w:t xml:space="preserve"> </w:t>
+      </w:r>
+      <w:r>
+        <w:rPr>
+          <w:rFonts w:hint="eastAsia"/>
+        </w:rPr>
+        <w:t>イチ</w:t>
+      </w:r>
+      <w:r>
+        <w:rPr>
+          <w:rFonts w:ascii="Batang" w:eastAsia="Batang" w:hAnsi="Batang"/>
+        </w:rPr>
+        <w:t>•</w:t>
+      </w:r>
+      <w:r>
+        <w:rPr>
+          <w:rFonts w:hint="eastAsia"/>
+        </w:rPr>
+        <w:t>イツ</w:t>
+      </w:r>
+      <w:r>
+        <w:t xml:space="preserve">, </w:t>
+      </w:r>
+      <w:proofErr w:type="spellStart"/>
+      <w:r>
+        <w:t>kun</w:t>
+      </w:r>
+      <w:proofErr w:type="spellEnd"/>
+      <w:r>
+        <w:t>:</w:t>
+      </w:r>
+      <w:r>
+        <w:rPr>
+          <w:rFonts w:hint="eastAsia"/>
+        </w:rPr>
+        <w:t xml:space="preserve"> </w:t>
+      </w:r>
+      <w:r>
+        <w:rPr>
+          <w:rFonts w:hint="eastAsia"/>
+        </w:rPr>
+        <w:t>ひと</w:t>
+      </w:r>
+      <w:r>
+        <w:rPr>
+          <w:rFonts w:ascii="Batang" w:eastAsia="Batang" w:hAnsi="Batang"/>
+        </w:rPr>
+        <w:t>•</w:t>
+      </w:r>
+      <w:r>
+        <w:rPr>
+          <w:rFonts w:hint="eastAsia"/>
+        </w:rPr>
+        <w:t>ひと</w:t>
+      </w:r>
+      <w:r>
+        <w:rPr>
+          <w:rFonts w:hint="eastAsia"/>
+        </w:rPr>
+        <w:t>-</w:t>
+      </w:r>
+      <w:r>
+        <w:rPr>
+          <w:rFonts w:hint="eastAsia"/>
+        </w:rPr>
+        <w:t>つ</w:t>
+      </w:r>
+      <w:r>
+        <w:rPr>
+          <w:rFonts w:ascii="Batang" w:eastAsia="Batang" w:hAnsi="Batang"/>
+        </w:rPr>
+        <w:t>•</w:t>
+      </w:r>
+      <w:r>
+        <w:rPr>
+          <w:rFonts w:hint="eastAsia"/>
+        </w:rPr>
+        <w:t>ひと</w:t>
+      </w:r>
+      <w:r>
+        <w:rPr>
+          <w:rFonts w:hint="eastAsia"/>
+        </w:rPr>
+        <w:t>-</w:t>
+      </w:r>
+      <w:r>
+        <w:rPr>
+          <w:rFonts w:hint="eastAsia"/>
+        </w:rPr>
+        <w:t>り</w:t>
+      </w:r>
+      <w:r>
+        <w:rPr>
+          <w:rFonts w:hint="eastAsia"/>
+        </w:rPr>
+        <w:t>）</w:t>
+      </w:r>
+    </w:p>
+    <w:p>
+      <w:pPr>
+        <w:spacing w:line="240" w:lineRule="auto"/>
+      </w:pPr>
+      <w:r>
+        <w:rPr>
+          <w:rFonts w:hint="eastAsia"/>
+        </w:rPr>
+        <w:t>二</w:t>
+      </w:r>
+      <w:r>
+        <w:rPr>
+          <w:rFonts w:hint="eastAsia"/>
+        </w:rPr>
+        <w:t>（</w:t>
+      </w:r>
+      <w:r>
+        <w:t xml:space="preserve"> on:</w:t>
+      </w:r>
+      <w:r>
+        <w:rPr>
+          <w:rFonts w:hint="eastAsia"/>
+        </w:rPr>
+        <w:t xml:space="preserve"> </w:t>
+      </w:r>
+      <w:r>
+        <w:rPr>
+          <w:rFonts w:hint="eastAsia"/>
+        </w:rPr>
+        <w:t>ニ</w:t>
+      </w:r>
+      <w:r>
+        <w:rPr>
+          <w:rFonts w:ascii="Batang" w:eastAsia="Batang" w:hAnsi="Batang"/>
+        </w:rPr>
+        <w:t>•</w:t>
+      </w:r>
+      <w:r>
+        <w:rPr>
+          <w:rFonts w:hint="eastAsia"/>
+        </w:rPr>
+        <w:t>ジ</w:t>
+      </w:r>
+      <w:r>
+        <w:t xml:space="preserve">, </w:t>
+      </w:r>
+      <w:proofErr w:type="spellStart"/>
+      <w:r>
+        <w:t>kun</w:t>
+      </w:r>
+      <w:proofErr w:type="spellEnd"/>
+      <w:r>
+        <w:t>:</w:t>
+      </w:r>
+      <w:r>
+        <w:rPr>
+          <w:rFonts w:hint="eastAsia"/>
+        </w:rPr>
+        <w:t xml:space="preserve"> </w:t>
+      </w:r>
+      <w:r>
+        <w:rPr>
+          <w:rFonts w:hint="eastAsia"/>
+        </w:rPr>
+        <w:t>ふた</w:t>
+      </w:r>
+      <w:r>
+        <w:rPr>
+          <w:rFonts w:ascii="Batang" w:eastAsia="Batang" w:hAnsi="Batang"/>
+        </w:rPr>
+        <w:t>•</w:t>
+      </w:r>
+      <w:r>
+        <w:rPr>
+          <w:rFonts w:hint="eastAsia"/>
+        </w:rPr>
+        <w:t>ふた</w:t>
+      </w:r>
+      <w:r>
+        <w:rPr>
+          <w:rFonts w:hint="eastAsia"/>
+        </w:rPr>
+        <w:t>-</w:t>
+      </w:r>
+      <w:r>
+        <w:rPr>
+          <w:rFonts w:hint="eastAsia"/>
+        </w:rPr>
+        <w:t>つ</w:t>
+      </w:r>
+      <w:r>
+        <w:rPr>
+          <w:rFonts w:ascii="Batang" w:eastAsia="Batang" w:hAnsi="Batang"/>
+        </w:rPr>
+        <w:t>•</w:t>
+      </w:r>
+      <w:r>
+        <w:rPr>
+          <w:rFonts w:hint="eastAsia"/>
+        </w:rPr>
+        <w:t>ふた</w:t>
+      </w:r>
+      <w:r>
+        <w:rPr>
+          <w:rFonts w:hint="eastAsia"/>
+        </w:rPr>
+        <w:t>-</w:t>
+      </w:r>
+      <w:r>
+        <w:rPr>
+          <w:rFonts w:hint="eastAsia"/>
+        </w:rPr>
+        <w:t>り</w:t>
+      </w:r>
+      <w:r>
+        <w:rPr>
+          <w:rFonts w:hint="eastAsia"/>
+        </w:rPr>
+        <w:t>）</w:t>
+      </w:r>
+    </w:p>
+    <w:p>
+      <w:pPr>
+        <w:spacing w:line="240" w:lineRule="auto"/>
+      </w:pPr>
+      <w:r>
+        <w:rPr>
+          <w:rFonts w:hint="eastAsia"/>
+        </w:rPr>
+        <w:t>三</w:t>
+      </w:r>
+      <w:r>
+        <w:rPr>
+          <w:rFonts w:hint="eastAsia"/>
+        </w:rPr>
+        <w:t>（</w:t>
+      </w:r>
+      <w:r>
+        <w:t xml:space="preserve"> on:</w:t>
+      </w:r>
+      <w:r>
+        <w:rPr>
+          <w:rFonts w:hint="eastAsia"/>
+        </w:rPr>
+        <w:t xml:space="preserve"> </w:t>
+      </w:r>
+      <w:r>
+        <w:rPr>
+          <w:rFonts w:hint="eastAsia"/>
+        </w:rPr>
+        <w:t>サン</w:t>
+      </w:r>
+      <w:r>
+        <w:rPr>
+          <w:rFonts w:ascii="Batang" w:eastAsia="Batang" w:hAnsi="Batang"/>
+        </w:rPr>
+        <w:t>•</w:t>
+      </w:r>
+      <w:r>
+        <w:rPr>
+          <w:rFonts w:hint="eastAsia"/>
+        </w:rPr>
+        <w:t>ゾウ</w:t>
+      </w:r>
+      <w:r>
+        <w:t xml:space="preserve">, </w:t>
+      </w:r>
+      <w:proofErr w:type="spellStart"/>
+      <w:r>
+        <w:t>kun</w:t>
+      </w:r>
+      <w:proofErr w:type="spellEnd"/>
+      <w:r>
+        <w:t>:</w:t>
+      </w:r>
+      <w:r>
+        <w:rPr>
+          <w:rFonts w:hint="eastAsia"/>
+        </w:rPr>
+        <w:t xml:space="preserve"> </w:t>
+      </w:r>
+      <w:r>
+        <w:rPr>
+          <w:rFonts w:hint="eastAsia"/>
+        </w:rPr>
+        <w:t>み</w:t>
+      </w:r>
+      <w:r>
+        <w:rPr>
+          <w:rFonts w:ascii="Batang" w:eastAsia="Batang" w:hAnsi="Batang"/>
+        </w:rPr>
+        <w:t>•</w:t>
+      </w:r>
+      <w:r>
+        <w:rPr>
+          <w:rFonts w:hint="eastAsia"/>
+        </w:rPr>
+        <w:t>み</w:t>
+      </w:r>
+      <w:r>
+        <w:rPr>
+          <w:rFonts w:hint="eastAsia"/>
+        </w:rPr>
+        <w:t>-</w:t>
+      </w:r>
+      <w:r>
+        <w:rPr>
+          <w:rFonts w:hint="eastAsia"/>
+        </w:rPr>
+        <w:t>つ</w:t>
+      </w:r>
+      <w:r>
+        <w:rPr>
+          <w:rFonts w:ascii="Batang" w:eastAsia="Batang" w:hAnsi="Batang"/>
+        </w:rPr>
+        <w:t>•</w:t>
+      </w:r>
+      <w:r>
+        <w:rPr>
+          <w:rFonts w:hint="eastAsia"/>
+        </w:rPr>
+        <w:t>みっつ</w:t>
+      </w:r>
+      <w:r>
+        <w:rPr>
+          <w:rFonts w:hint="eastAsia"/>
+        </w:rPr>
+        <w:t>）</w:t>
+      </w:r>
+    </w:p>
+    <w:p>
+      <w:pPr>
+        <w:spacing w:line="240" w:lineRule="auto"/>
+      </w:pPr>
+      <w:r>
+        <w:rPr>
+          <w:rFonts w:hint="eastAsia"/>
+        </w:rPr>
+        <w:t>四</w:t>
+      </w:r>
+      <w:r>
+        <w:rPr>
+          <w:rFonts w:hint="eastAsia"/>
+        </w:rPr>
+        <w:t>（</w:t>
+      </w:r>
+      <w:r>
+        <w:t xml:space="preserve"> on:</w:t>
+      </w:r>
+      <w:r>
+        <w:rPr>
+          <w:rFonts w:hint="eastAsia"/>
+        </w:rPr>
+        <w:t xml:space="preserve"> </w:t>
+      </w:r>
+      <w:r>
+        <w:rPr>
+          <w:rFonts w:hint="eastAsia"/>
+        </w:rPr>
+        <w:t>シ</w:t>
+      </w:r>
+      <w:r>
+        <w:t xml:space="preserve">, </w:t>
+      </w:r>
+      <w:proofErr w:type="spellStart"/>
+      <w:r>
+        <w:t>kun</w:t>
+      </w:r>
+      <w:proofErr w:type="spellEnd"/>
+      <w:r>
+        <w:t>:</w:t>
+      </w:r>
+      <w:r>
+        <w:rPr>
+          <w:rFonts w:hint="eastAsia"/>
+        </w:rPr>
+        <w:t xml:space="preserve"> </w:t>
+      </w:r>
+      <w:r>
+        <w:rPr>
+          <w:rFonts w:hint="eastAsia"/>
+        </w:rPr>
+        <w:t>よ</w:t>
+      </w:r>
+      <w:r>
+        <w:rPr>
+          <w:rFonts w:ascii="Batang" w:eastAsia="Batang" w:hAnsi="Batang"/>
+        </w:rPr>
+        <w:t>•</w:t>
+      </w:r>
+      <w:r>
+        <w:rPr>
+          <w:rFonts w:hint="eastAsia"/>
+        </w:rPr>
+        <w:t>よ</w:t>
+      </w:r>
+      <w:r>
+        <w:rPr>
+          <w:rFonts w:hint="eastAsia"/>
+        </w:rPr>
+        <w:t>-</w:t>
+      </w:r>
+      <w:r>
+        <w:rPr>
+          <w:rFonts w:hint="eastAsia"/>
+        </w:rPr>
+        <w:t>つ</w:t>
+      </w:r>
+      <w:r>
+        <w:t>•</w:t>
+      </w:r>
+      <w:r>
+        <w:rPr>
+          <w:rFonts w:hint="eastAsia"/>
+        </w:rPr>
+        <w:t>よっ</w:t>
+      </w:r>
+      <w:r>
+        <w:rPr>
+          <w:rFonts w:hint="eastAsia"/>
+        </w:rPr>
+        <w:t>-</w:t>
+      </w:r>
+      <w:r>
+        <w:rPr>
+          <w:rFonts w:hint="eastAsia"/>
+        </w:rPr>
+        <w:t>つ</w:t>
+      </w:r>
+      <w:r>
+        <w:rPr>
+          <w:rFonts w:ascii="Batang" w:eastAsia="Batang" w:hAnsi="Batang"/>
+        </w:rPr>
+        <w:t>•</w:t>
+      </w:r>
+      <w:r>
+        <w:rPr>
+          <w:rFonts w:hint="eastAsia"/>
+        </w:rPr>
+        <w:t>よん</w:t>
+      </w:r>
+      <w:r>
+        <w:rPr>
+          <w:rFonts w:hint="eastAsia"/>
+        </w:rPr>
+        <w:t>）</w:t>
+      </w:r>
+    </w:p>
+    <w:p>
+      <w:pPr>
+        <w:spacing w:line="240" w:lineRule="auto"/>
+      </w:pPr>
+      <w:r>
+        <w:rPr>
+          <w:rFonts w:hint="eastAsia"/>
+        </w:rPr>
+        <w:t>五</w:t>
+      </w:r>
+      <w:r>
+        <w:rPr>
+          <w:rFonts w:hint="eastAsia"/>
+        </w:rPr>
+        <w:t>（</w:t>
+      </w:r>
+      <w:r>
+        <w:t xml:space="preserve"> on:</w:t>
+      </w:r>
+      <w:r>
+        <w:rPr>
+          <w:rFonts w:hint="eastAsia"/>
+        </w:rPr>
+        <w:t xml:space="preserve"> </w:t>
+      </w:r>
+      <w:r>
+        <w:rPr>
+          <w:rFonts w:hint="eastAsia"/>
+        </w:rPr>
+        <w:t>ゴ</w:t>
+      </w:r>
+      <w:r>
+        <w:t xml:space="preserve">, </w:t>
+      </w:r>
+      <w:proofErr w:type="spellStart"/>
+      <w:r>
+        <w:t>kun</w:t>
+      </w:r>
+      <w:proofErr w:type="spellEnd"/>
+      <w:r>
+        <w:t>:</w:t>
+      </w:r>
+      <w:r>
+        <w:rPr>
+          <w:rFonts w:hint="eastAsia"/>
+        </w:rPr>
+        <w:t xml:space="preserve"> </w:t>
+      </w:r>
+      <w:r>
+        <w:rPr>
+          <w:rFonts w:hint="eastAsia"/>
+        </w:rPr>
+        <w:t>いつ</w:t>
+      </w:r>
+      <w:r>
+        <w:rPr>
+          <w:rFonts w:hint="eastAsia"/>
+        </w:rPr>
+        <w:t>•</w:t>
+      </w:r>
+      <w:r>
+        <w:rPr>
+          <w:rFonts w:hint="eastAsia"/>
+        </w:rPr>
+        <w:t>いつ</w:t>
+      </w:r>
+      <w:r>
+        <w:rPr>
+          <w:rFonts w:hint="eastAsia"/>
+        </w:rPr>
+        <w:t>-</w:t>
+      </w:r>
+      <w:r>
+        <w:rPr>
+          <w:rFonts w:hint="eastAsia"/>
+        </w:rPr>
+        <w:t>つ</w:t>
+      </w:r>
+      <w:r>
+        <w:rPr>
+          <w:rFonts w:hint="eastAsia"/>
+        </w:rPr>
+        <w:t>）</w:t>
+      </w:r>
+    </w:p>
+    <w:p>
+      <w:pPr>
+        <w:spacing w:line="240" w:lineRule="auto"/>
+      </w:pPr>
+      <w:r>
+        <w:rPr>
+          <w:rFonts w:ascii="MS Gothic" w:eastAsia="MS Gothic" w:hAnsi="MS Gothic" w:cs="MS Gothic" w:hint="eastAsia"/>
+        </w:rPr>
+        <w:t>六</w:t>
+      </w:r>
+      <w:r>
+        <w:rPr>
+          <w:rFonts w:hint="eastAsia"/>
+        </w:rPr>
+        <w:t>（</w:t>
+      </w:r>
+      <w:r>
+        <w:t xml:space="preserve"> on:</w:t>
+      </w:r>
+      <w:r>
+        <w:rPr>
+          <w:rFonts w:hint="eastAsia"/>
+        </w:rPr>
+        <w:t xml:space="preserve"> </w:t>
+      </w:r>
+      <w:r>
+        <w:rPr>
+          <w:rFonts w:hint="eastAsia"/>
+        </w:rPr>
+        <w:t>ロク</w:t>
+      </w:r>
+      <w:r>
+        <w:t xml:space="preserve">, </w:t>
+      </w:r>
+      <w:proofErr w:type="spellStart"/>
+      <w:r>
+        <w:t>kun</w:t>
+      </w:r>
+      <w:proofErr w:type="spellEnd"/>
+      <w:r>
+        <w:t>:</w:t>
+      </w:r>
+      <w:r>
+        <w:rPr>
+          <w:rFonts w:hint="eastAsia"/>
+        </w:rPr>
+        <w:t xml:space="preserve"> </w:t>
+      </w:r>
+      <w:r>
+        <w:rPr>
+          <w:rFonts w:hint="eastAsia"/>
+        </w:rPr>
+        <w:t>む</w:t>
+      </w:r>
+      <w:r>
+        <w:rPr>
+          <w:rFonts w:ascii="Batang" w:eastAsia="Batang" w:hAnsi="Batang"/>
+        </w:rPr>
+        <w:t>•</w:t>
+      </w:r>
+      <w:r>
+        <w:rPr>
+          <w:rFonts w:hint="eastAsia"/>
+        </w:rPr>
+        <w:t>む</w:t>
+      </w:r>
+      <w:r>
+        <w:rPr>
+          <w:rFonts w:hint="eastAsia"/>
+        </w:rPr>
+        <w:t>-</w:t>
+      </w:r>
+      <w:r>
+        <w:rPr>
+          <w:rFonts w:hint="eastAsia"/>
+        </w:rPr>
+        <w:t>つ</w:t>
+      </w:r>
+      <w:r>
+        <w:t>•</w:t>
+      </w:r>
+      <w:r>
+        <w:rPr>
+          <w:rFonts w:hint="eastAsia"/>
+        </w:rPr>
+        <w:t>むっ</w:t>
+      </w:r>
+      <w:r>
+        <w:rPr>
+          <w:rFonts w:hint="eastAsia"/>
+        </w:rPr>
+        <w:t>-</w:t>
+      </w:r>
+      <w:r>
+        <w:rPr>
+          <w:rFonts w:hint="eastAsia"/>
+        </w:rPr>
+        <w:t>つ</w:t>
+      </w:r>
+      <w:r>
+        <w:rPr>
+          <w:rFonts w:ascii="Batang" w:eastAsia="Batang" w:hAnsi="Batang"/>
+        </w:rPr>
+        <w:t>•</w:t>
+      </w:r>
+      <w:r>
+        <w:rPr>
+          <w:rFonts w:hint="eastAsia"/>
+        </w:rPr>
+        <w:t>むい</w:t>
+      </w:r>
+      <w:r>
+        <w:rPr>
+          <w:rFonts w:hint="eastAsia"/>
+        </w:rPr>
+        <w:t>）</w:t>
+      </w:r>
+    </w:p>
+    <w:p>
+      <w:pPr>
+        <w:spacing w:line="240" w:lineRule="auto"/>
+      </w:pPr>
+      <w:r>
+        <w:rPr>
+          <w:rFonts w:ascii="MS Mincho" w:eastAsia="MS Mincho" w:hAnsi="MS Mincho" w:cs="MS Mincho" w:hint="eastAsia"/>
+        </w:rPr>
+        <w:t>七</w:t>
+      </w:r>
+      <w:r>
+        <w:rPr>
+          <w:rFonts w:hint="eastAsia"/>
+        </w:rPr>
+        <w:t>（</w:t>
+      </w:r>
+      <w:r>
+        <w:t xml:space="preserve"> on:</w:t>
+      </w:r>
+      <w:r>
+        <w:rPr>
+          <w:rFonts w:hint="eastAsia"/>
+        </w:rPr>
+        <w:t xml:space="preserve"> </w:t>
+      </w:r>
+      <w:r>
+        <w:rPr>
+          <w:rFonts w:hint="eastAsia"/>
+        </w:rPr>
+        <w:t>シチ</w:t>
+      </w:r>
+      <w:r>
+        <w:t xml:space="preserve">, </w:t>
+      </w:r>
+      <w:proofErr w:type="spellStart"/>
+      <w:r>
+        <w:t>kun</w:t>
+      </w:r>
+      <w:proofErr w:type="spellEnd"/>
+      <w:r>
+        <w:t>:</w:t>
+      </w:r>
+      <w:r>
+        <w:rPr>
+          <w:rFonts w:hint="eastAsia"/>
+        </w:rPr>
+        <w:t xml:space="preserve"> </w:t>
+      </w:r>
+      <w:r>
+        <w:rPr>
+          <w:rFonts w:hint="eastAsia"/>
+        </w:rPr>
+        <w:t>なな</w:t>
+      </w:r>
+      <w:r>
+        <w:t>•</w:t>
+      </w:r>
+      <w:r>
+        <w:rPr>
+          <w:rFonts w:hint="eastAsia"/>
+        </w:rPr>
+        <w:t>なな</w:t>
+      </w:r>
+      <w:r>
+        <w:rPr>
+          <w:rFonts w:hint="eastAsia"/>
+        </w:rPr>
+        <w:t>-</w:t>
+      </w:r>
+      <w:r>
+        <w:rPr>
+          <w:rFonts w:hint="eastAsia"/>
+        </w:rPr>
+        <w:t>つ</w:t>
+      </w:r>
+      <w:r>
+        <w:rPr>
+          <w:rFonts w:ascii="Batang" w:eastAsia="Batang" w:hAnsi="Batang"/>
+        </w:rPr>
+        <w:t>•</w:t>
+      </w:r>
+      <w:r>
+        <w:rPr>
+          <w:rFonts w:hint="eastAsia"/>
+        </w:rPr>
+        <w:t>なの</w:t>
+      </w:r>
+      <w:r>
+        <w:rPr>
+          <w:rFonts w:hint="eastAsia"/>
+        </w:rPr>
+        <w:t>）</w:t>
+      </w:r>
+    </w:p>
+    <w:p>
+      <w:pPr>
+        <w:spacing w:line="240" w:lineRule="auto"/>
+      </w:pPr>
+      <w:r>
+        <w:rPr>
+          <w:rFonts w:hint="eastAsia"/>
+        </w:rPr>
+        <w:t>八</w:t>
+      </w:r>
+      <w:r>
+        <w:rPr>
+          <w:rFonts w:hint="eastAsia"/>
+        </w:rPr>
+        <w:t>（</w:t>
+      </w:r>
+      <w:r>
+        <w:t xml:space="preserve"> on:</w:t>
+      </w:r>
+      <w:r>
+        <w:rPr>
+          <w:rFonts w:hint="eastAsia"/>
+        </w:rPr>
+        <w:t xml:space="preserve"> </w:t>
+      </w:r>
+      <w:r>
+        <w:rPr>
+          <w:rFonts w:hint="eastAsia"/>
+        </w:rPr>
+        <w:t>ハチ</w:t>
+      </w:r>
+      <w:r>
+        <w:t xml:space="preserve">, </w:t>
+      </w:r>
+      <w:proofErr w:type="spellStart"/>
+      <w:r>
+        <w:t>kun</w:t>
+      </w:r>
+      <w:proofErr w:type="spellEnd"/>
+      <w:r>
+        <w:t>:</w:t>
+      </w:r>
+      <w:r>
+        <w:rPr>
+          <w:rFonts w:hint="eastAsia"/>
+        </w:rPr>
+        <w:t xml:space="preserve"> </w:t>
+      </w:r>
+      <w:r>
+        <w:rPr>
+          <w:rFonts w:hint="eastAsia"/>
+        </w:rPr>
+        <w:t>や</w:t>
+      </w:r>
+      <w:r>
+        <w:rPr>
+          <w:rFonts w:ascii="Batang" w:eastAsia="Batang" w:hAnsi="Batang"/>
+        </w:rPr>
+        <w:t>•</w:t>
+      </w:r>
+      <w:r>
+        <w:rPr>
+          <w:rFonts w:hint="eastAsia"/>
+        </w:rPr>
+        <w:t>や</w:t>
+      </w:r>
+      <w:r>
+        <w:rPr>
+          <w:rFonts w:hint="eastAsia"/>
+        </w:rPr>
+        <w:t>-</w:t>
+      </w:r>
+      <w:r>
+        <w:rPr>
+          <w:rFonts w:hint="eastAsia"/>
+        </w:rPr>
+        <w:t>つ</w:t>
+      </w:r>
+      <w:r>
+        <w:t>•</w:t>
+      </w:r>
+      <w:r>
+        <w:rPr>
+          <w:rFonts w:hint="eastAsia"/>
+        </w:rPr>
+        <w:t>やっ</w:t>
+      </w:r>
+      <w:r>
+        <w:rPr>
+          <w:rFonts w:hint="eastAsia"/>
+        </w:rPr>
+        <w:t>-</w:t>
+      </w:r>
+      <w:r>
+        <w:rPr>
+          <w:rFonts w:hint="eastAsia"/>
+        </w:rPr>
+        <w:t>つ</w:t>
+      </w:r>
+      <w:r>
+        <w:rPr>
+          <w:rFonts w:ascii="Batang" w:eastAsia="Batang" w:hAnsi="Batang"/>
+        </w:rPr>
+        <w:t>•</w:t>
+      </w:r>
+      <w:r>
+        <w:rPr>
+          <w:rFonts w:hint="eastAsia"/>
+        </w:rPr>
+        <w:t>よう</w:t>
+      </w:r>
+      <w:r>
+        <w:rPr>
+          <w:rFonts w:hint="eastAsia"/>
+        </w:rPr>
+        <w:t>）</w:t>
+      </w:r>
+    </w:p>
+    <w:p>
+      <w:pPr>
+        <w:spacing w:line="240" w:lineRule="auto"/>
+      </w:pPr>
+      <w:r>
+        <w:rPr>
+          <w:rFonts w:hint="eastAsia"/>
+        </w:rPr>
+        <w:t>九</w:t>
+      </w:r>
+      <w:r>
+        <w:rPr>
+          <w:rFonts w:hint="eastAsia"/>
+        </w:rPr>
+        <w:t>（</w:t>
+      </w:r>
+      <w:r>
+        <w:t xml:space="preserve"> on:</w:t>
+      </w:r>
+      <w:r>
+        <w:rPr>
+          <w:rFonts w:hint="eastAsia"/>
+        </w:rPr>
+        <w:t xml:space="preserve"> </w:t>
+      </w:r>
+      <w:r>
+        <w:rPr>
+          <w:rFonts w:hint="eastAsia"/>
+        </w:rPr>
+        <w:t>キュウ</w:t>
+      </w:r>
+      <w:r>
+        <w:rPr>
+          <w:rFonts w:hint="eastAsia"/>
+        </w:rPr>
+        <w:t>•</w:t>
+      </w:r>
+      <w:r>
+        <w:rPr>
+          <w:rFonts w:hint="eastAsia"/>
+        </w:rPr>
+        <w:t>ク</w:t>
+      </w:r>
+      <w:r>
+        <w:t xml:space="preserve">, </w:t>
+      </w:r>
+      <w:proofErr w:type="spellStart"/>
+      <w:r>
+        <w:t>kun</w:t>
+      </w:r>
+      <w:proofErr w:type="spellEnd"/>
+      <w:r>
+        <w:t>:</w:t>
+      </w:r>
+      <w:r>
+        <w:rPr>
+          <w:rFonts w:hint="eastAsia"/>
+        </w:rPr>
+        <w:t xml:space="preserve"> </w:t>
+      </w:r>
+      <w:r>
+        <w:rPr>
+          <w:rFonts w:hint="eastAsia"/>
+        </w:rPr>
+        <w:t>ここの</w:t>
+      </w:r>
+      <w:r>
+        <w:rPr>
+          <w:rFonts w:hint="eastAsia"/>
+        </w:rPr>
+        <w:t>•</w:t>
+      </w:r>
+      <w:r>
+        <w:rPr>
+          <w:rFonts w:hint="eastAsia"/>
+        </w:rPr>
+        <w:t>ここの</w:t>
+      </w:r>
+      <w:r>
+        <w:rPr>
+          <w:rFonts w:hint="eastAsia"/>
+        </w:rPr>
+        <w:t>-</w:t>
+      </w:r>
+      <w:r>
+        <w:rPr>
+          <w:rFonts w:hint="eastAsia"/>
+        </w:rPr>
+        <w:t>つ</w:t>
+      </w:r>
+      <w:r>
+        <w:rPr>
+          <w:rFonts w:hint="eastAsia"/>
+        </w:rPr>
+        <w:t>）</w:t>
+      </w:r>
+    </w:p>
+    <w:p>
+      <w:pPr>
+        <w:spacing w:line="240" w:lineRule="auto"/>
+      </w:pPr>
+      <w:r>
+        <w:rPr>
+          <w:rFonts w:hint="eastAsia"/>
+        </w:rPr>
+        <w:t>十</w:t>
+      </w:r>
+      <w:r>
+        <w:rPr>
+          <w:rFonts w:hint="eastAsia"/>
+        </w:rPr>
+        <w:t>（</w:t>
+      </w:r>
+      <w:r>
+        <w:t xml:space="preserve"> on:</w:t>
+      </w:r>
+      <w:r>
+        <w:rPr>
+          <w:rFonts w:hint="eastAsia"/>
+        </w:rPr>
+        <w:t xml:space="preserve"> </w:t>
+      </w:r>
+      <w:r>
+        <w:rPr>
+          <w:rFonts w:hint="eastAsia"/>
+        </w:rPr>
+        <w:t>ジュウ</w:t>
+      </w:r>
+      <w:r>
+        <w:rPr>
+          <w:rFonts w:hint="eastAsia"/>
+        </w:rPr>
+        <w:t>•</w:t>
+      </w:r>
+      <w:r>
+        <w:rPr>
+          <w:rFonts w:hint="eastAsia"/>
+        </w:rPr>
+        <w:t>ジッ</w:t>
+      </w:r>
+      <w:r>
+        <w:rPr>
+          <w:rFonts w:hint="eastAsia"/>
+        </w:rPr>
+        <w:t>•</w:t>
+      </w:r>
+      <w:r>
+        <w:rPr>
+          <w:rFonts w:hint="eastAsia"/>
+        </w:rPr>
+        <w:t>ジュッ</w:t>
+      </w:r>
+      <w:r>
+        <w:t xml:space="preserve">, </w:t>
+      </w:r>
+      <w:proofErr w:type="spellStart"/>
+      <w:r>
+        <w:t>kun</w:t>
+      </w:r>
+      <w:proofErr w:type="spellEnd"/>
+      <w:r>
+        <w:t>:</w:t>
+      </w:r>
+      <w:r>
+        <w:rPr>
+          <w:rFonts w:hint="eastAsia"/>
+        </w:rPr>
+        <w:t xml:space="preserve"> </w:t>
+      </w:r>
+      <w:r>
+        <w:rPr>
+          <w:rFonts w:hint="eastAsia"/>
+        </w:rPr>
+        <w:t>とお</w:t>
+      </w:r>
+      <w:r>
+        <w:rPr>
+          <w:rFonts w:hint="eastAsia"/>
+        </w:rPr>
+        <w:t>•</w:t>
+      </w:r>
+      <w:r>
+        <w:rPr>
+          <w:rFonts w:hint="eastAsia"/>
+        </w:rPr>
+        <w:t>と</w:t>
+      </w:r>
+      <w:r>
+        <w:rPr>
+          <w:rFonts w:hint="eastAsia"/>
+        </w:rPr>
+        <w:t>）</w:t>
+      </w:r>
+    </w:p>
+    <w:p>
+      <w:pPr>
+        <w:spacing w:line="240" w:lineRule="auto"/>
+      </w:pPr>
+      <w:r>
+        <w:rPr>
+          <w:rFonts w:hint="eastAsia"/>
+        </w:rPr>
+        <w:t>百</w:t>
+      </w:r>
+      <w:r>
+        <w:rPr>
+          <w:rFonts w:hint="eastAsia"/>
+        </w:rPr>
+        <w:t>（</w:t>
+      </w:r>
+      <w:r>
+        <w:t xml:space="preserve"> on:</w:t>
+      </w:r>
+      <w:r>
+        <w:rPr>
+          <w:rFonts w:hint="eastAsia"/>
+        </w:rPr>
+        <w:t xml:space="preserve"> </w:t>
+      </w:r>
+      <w:r>
+        <w:rPr>
+          <w:rFonts w:hint="eastAsia"/>
+        </w:rPr>
+        <w:t>ヒャク</w:t>
+      </w:r>
+      <w:r>
+        <w:rPr>
+          <w:rFonts w:hint="eastAsia"/>
+        </w:rPr>
+        <w:t>•</w:t>
+      </w:r>
+      <w:r>
+        <w:rPr>
+          <w:rFonts w:hint="eastAsia"/>
+        </w:rPr>
+        <w:t>ビャク</w:t>
+      </w:r>
+      <w:r>
+        <w:t xml:space="preserve">, </w:t>
+      </w:r>
+      <w:proofErr w:type="spellStart"/>
+      <w:r>
+        <w:t>kun</w:t>
+      </w:r>
+      <w:proofErr w:type="spellEnd"/>
+      <w:r>
+        <w:t>:</w:t>
+      </w:r>
+      <w:r>
+        <w:rPr>
+          <w:rFonts w:hint="eastAsia"/>
+        </w:rPr>
+        <w:t xml:space="preserve"> </w:t>
+      </w:r>
+      <w:r>
+        <w:rPr>
+          <w:rFonts w:hint="eastAsia"/>
+        </w:rPr>
+        <w:t>もも</w:t>
+      </w:r>
+      <w:r>
+        <w:rPr>
+          <w:rFonts w:hint="eastAsia"/>
+        </w:rPr>
+        <w:t>）</w:t>
+      </w:r>
+    </w:p>
+    <w:p>
+      <w:pPr>
+        <w:spacing w:line="240" w:lineRule="auto"/>
+      </w:pPr>
+      <w:r>
+        <w:rPr>
+          <w:rFonts w:hint="eastAsia"/>
+        </w:rPr>
+        <w:t>千</w:t>
+      </w:r>
+      <w:r>
+        <w:rPr>
+          <w:rFonts w:hint="eastAsia"/>
+        </w:rPr>
+        <w:t>（</w:t>
+      </w:r>
+      <w:r>
+        <w:t xml:space="preserve"> on:</w:t>
+      </w:r>
+      <w:r>
+        <w:rPr>
+          <w:rFonts w:hint="eastAsia"/>
+        </w:rPr>
+        <w:t xml:space="preserve"> </w:t>
+      </w:r>
+      <w:r>
+        <w:rPr>
+          <w:rFonts w:hint="eastAsia"/>
+        </w:rPr>
+        <w:t>セン</w:t>
+      </w:r>
+      <w:r>
+        <w:t xml:space="preserve">, </w:t>
+      </w:r>
+      <w:proofErr w:type="spellStart"/>
+      <w:r>
+        <w:t>kun</w:t>
+      </w:r>
+      <w:proofErr w:type="spellEnd"/>
+      <w:r>
+        <w:t>:</w:t>
+      </w:r>
+      <w:r>
+        <w:rPr>
+          <w:rFonts w:hint="eastAsia"/>
+        </w:rPr>
+        <w:t xml:space="preserve"> </w:t>
+      </w:r>
+      <w:r>
+        <w:rPr>
+          <w:rFonts w:hint="eastAsia"/>
+        </w:rPr>
+        <w:t>ち</w:t>
+      </w:r>
+      <w:r>
+        <w:rPr>
+          <w:rFonts w:hint="eastAsia"/>
+        </w:rPr>
+        <w:t>）</w:t>
+      </w:r>
+    </w:p>
+    <w:p>
+      <w:pPr>
+        <w:spacing w:line="240" w:lineRule="auto"/>
+      </w:pPr>
+      <w:r>
+        <w:rPr>
+          <w:rFonts w:hint="eastAsia"/>
+        </w:rPr>
+        <w:t>万</w:t>
+      </w:r>
+      <w:r>
+        <w:rPr>
+          <w:rFonts w:hint="eastAsia"/>
+        </w:rPr>
+        <w:t>（</w:t>
+      </w:r>
+      <w:r>
+        <w:t xml:space="preserve"> on:</w:t>
+      </w:r>
+      <w:r>
+        <w:rPr>
+          <w:rFonts w:hint="eastAsia"/>
+        </w:rPr>
+        <w:t xml:space="preserve"> </w:t>
+      </w:r>
+      <w:r>
+        <w:rPr>
+          <w:rFonts w:hint="eastAsia"/>
+        </w:rPr>
+        <w:t>マン</w:t>
+      </w:r>
+      <w:r>
+        <w:rPr>
+          <w:rFonts w:hint="eastAsia"/>
+        </w:rPr>
+        <w:t>•</w:t>
+      </w:r>
+      <w:r>
+        <w:rPr>
+          <w:rFonts w:hint="eastAsia"/>
+        </w:rPr>
+        <w:t>バン</w:t>
+      </w:r>
+      <w:r>
+        <w:t xml:space="preserve">, </w:t>
+      </w:r>
+      <w:proofErr w:type="spellStart"/>
+      <w:r>
+        <w:t>kun</w:t>
+      </w:r>
+      <w:proofErr w:type="spellEnd"/>
+      <w:r>
+        <w:t>:</w:t>
+      </w:r>
+      <w:r>
+        <w:rPr>
+          <w:rFonts w:hint="eastAsia"/>
+        </w:rPr>
+        <w:t xml:space="preserve"> </w:t>
+      </w:r>
+      <w:r>
+        <w:rPr>
+          <w:rFonts w:hint="eastAsia"/>
+        </w:rPr>
+        <w:t>よろず</w:t>
+      </w:r>
+      <w:r>
+        <w:rPr>
+          <w:rFonts w:hint="eastAsia"/>
+        </w:rPr>
+        <w:t>）</w:t>
+      </w:r>
+    </w:p>
+    <w:p>
+      <w:pPr>
+        <w:spacing w:line="240" w:lineRule="auto"/>
+      </w:pPr>
+      <w:r>
+        <w:rPr>
+          <w:rFonts w:hint="eastAsia"/>
+        </w:rPr>
+        <w:t>行</w:t>
+      </w:r>
+      <w:r>
+        <w:rPr>
+          <w:rFonts w:hint="eastAsia"/>
+        </w:rPr>
+        <w:t>（</w:t>
+      </w:r>
+      <w:r>
+        <w:t xml:space="preserve"> on:</w:t>
+      </w:r>
+      <w:r>
+        <w:rPr>
+          <w:rFonts w:hint="eastAsia"/>
+        </w:rPr>
+        <w:t xml:space="preserve"> </w:t>
+      </w:r>
+      <w:r>
+        <w:rPr>
+          <w:rFonts w:hint="eastAsia"/>
+        </w:rPr>
+        <w:t>コウ</w:t>
+      </w:r>
+      <w:r>
+        <w:rPr>
+          <w:rFonts w:ascii="Batang" w:eastAsia="Batang" w:hAnsi="Batang"/>
+        </w:rPr>
+        <w:t>•</w:t>
+      </w:r>
+      <w:r>
+        <w:rPr>
+          <w:rFonts w:hint="eastAsia"/>
+        </w:rPr>
+        <w:t>ギョウ</w:t>
+      </w:r>
+      <w:r>
+        <w:t>•</w:t>
+      </w:r>
+      <w:r>
+        <w:rPr>
+          <w:rFonts w:hint="eastAsia"/>
+        </w:rPr>
+        <w:t>アン</w:t>
+      </w:r>
+      <w:r>
+        <w:t xml:space="preserve">, </w:t>
+      </w:r>
+      <w:proofErr w:type="spellStart"/>
+      <w:r>
+        <w:t>kun</w:t>
+      </w:r>
+      <w:proofErr w:type="spellEnd"/>
+      <w:r>
+        <w:t>:</w:t>
+      </w:r>
+      <w:r>
+        <w:rPr>
+          <w:rFonts w:hint="eastAsia"/>
+        </w:rPr>
+        <w:t xml:space="preserve"> </w:t>
+      </w:r>
+      <w:r>
+        <w:rPr>
+          <w:rFonts w:hint="eastAsia"/>
+        </w:rPr>
+        <w:t>い</w:t>
+      </w:r>
+      <w:r>
+        <w:rPr>
+          <w:rFonts w:hint="eastAsia"/>
+        </w:rPr>
+        <w:t>-</w:t>
+      </w:r>
+      <w:r>
+        <w:rPr>
+          <w:rFonts w:hint="eastAsia"/>
+        </w:rPr>
+        <w:t>く</w:t>
+      </w:r>
+      <w:r>
+        <w:rPr>
+          <w:rFonts w:ascii="Batang" w:eastAsia="Batang" w:hAnsi="Batang"/>
+        </w:rPr>
+        <w:t>•</w:t>
+      </w:r>
+      <w:r>
+        <w:rPr>
+          <w:rFonts w:hint="eastAsia"/>
+        </w:rPr>
+        <w:t>ゆ</w:t>
+      </w:r>
+      <w:r>
+        <w:rPr>
+          <w:rFonts w:hint="eastAsia"/>
+        </w:rPr>
+        <w:t>-</w:t>
+      </w:r>
+      <w:r>
+        <w:rPr>
+          <w:rFonts w:hint="eastAsia"/>
+        </w:rPr>
+        <w:t>く</w:t>
+      </w:r>
+      <w:r>
+        <w:rPr>
+          <w:rFonts w:ascii="Batang" w:eastAsia="Batang" w:hAnsi="Batang"/>
+        </w:rPr>
+        <w:t>•</w:t>
+      </w:r>
+      <w:r>
+        <w:rPr>
+          <w:rFonts w:hint="eastAsia"/>
+        </w:rPr>
+        <w:t>おこな</w:t>
+      </w:r>
+      <w:r>
+        <w:rPr>
+          <w:rFonts w:hint="eastAsia"/>
+        </w:rPr>
+        <w:t>-</w:t>
+      </w:r>
+      <w:r>
+        <w:rPr>
+          <w:rFonts w:hint="eastAsia"/>
+        </w:rPr>
+        <w:t>う</w:t>
+      </w:r>
+      <w:r>
+        <w:rPr>
+          <w:rFonts w:hint="eastAsia"/>
+        </w:rPr>
+        <w:t>）</w:t>
+      </w:r>
+    </w:p>
+    <w:p>
+      <w:pPr>
+        <w:spacing w:line="240" w:lineRule="auto"/>
+      </w:pPr>
+      <w:r>
+        <w:rPr>
+          <w:rFonts w:hint="eastAsia"/>
+        </w:rPr>
+        <w:t>来</w:t>
+      </w:r>
+      <w:r>
+        <w:rPr>
+          <w:rFonts w:hint="eastAsia"/>
+        </w:rPr>
+        <w:t>（</w:t>
+      </w:r>
+      <w:r>
+        <w:t xml:space="preserve"> on:</w:t>
+      </w:r>
+      <w:r>
+        <w:rPr>
+          <w:rFonts w:hint="eastAsia"/>
+        </w:rPr>
+        <w:t xml:space="preserve"> </w:t>
+      </w:r>
+      <w:r>
+        <w:rPr>
+          <w:rFonts w:hint="eastAsia"/>
+        </w:rPr>
+        <w:t>ライ</w:t>
+      </w:r>
+      <w:r>
+        <w:rPr>
+          <w:rFonts w:ascii="Batang" w:eastAsia="Batang" w:hAnsi="Batang"/>
+        </w:rPr>
+        <w:t>•</w:t>
+      </w:r>
+      <w:r>
+        <w:rPr>
+          <w:rFonts w:hint="eastAsia"/>
+        </w:rPr>
+        <w:t>タイ</w:t>
+      </w:r>
+      <w:r>
+        <w:t xml:space="preserve">, </w:t>
+      </w:r>
+      <w:proofErr w:type="spellStart"/>
+      <w:r>
+        <w:t>kun</w:t>
+      </w:r>
+      <w:proofErr w:type="spellEnd"/>
+      <w:r>
+        <w:t>:</w:t>
+      </w:r>
+      <w:r>
+        <w:rPr>
+          <w:rFonts w:hint="eastAsia"/>
+        </w:rPr>
+        <w:t xml:space="preserve"> </w:t>
+      </w:r>
+      <w:r>
+        <w:rPr>
+          <w:rFonts w:hint="eastAsia"/>
+        </w:rPr>
+        <w:t>く</w:t>
+      </w:r>
+      <w:r>
+        <w:rPr>
+          <w:rFonts w:hint="eastAsia"/>
+        </w:rPr>
+        <w:t>-</w:t>
+      </w:r>
+      <w:r>
+        <w:rPr>
+          <w:rFonts w:hint="eastAsia"/>
+        </w:rPr>
+        <w:t>る</w:t>
+      </w:r>
+      <w:r>
+        <w:rPr>
+          <w:rFonts w:ascii="Batang" w:eastAsia="Batang" w:hAnsi="Batang"/>
+        </w:rPr>
+        <w:t>•</w:t>
+      </w:r>
+      <w:r>
+        <w:rPr>
+          <w:rFonts w:hint="eastAsia"/>
+        </w:rPr>
+        <w:t>きた</w:t>
+      </w:r>
+      <w:r>
+        <w:rPr>
+          <w:rFonts w:hint="eastAsia"/>
+        </w:rPr>
+        <w:t>-</w:t>
+      </w:r>
+      <w:r>
+        <w:rPr>
+          <w:rFonts w:hint="eastAsia"/>
+        </w:rPr>
+        <w:t>る</w:t>
+      </w:r>
+      <w:r>
+        <w:rPr>
+          <w:rFonts w:ascii="Batang" w:eastAsia="Batang" w:hAnsi="Batang"/>
+        </w:rPr>
+        <w:t>•</w:t>
+      </w:r>
+      <w:r>
+        <w:rPr>
+          <w:rFonts w:hint="eastAsia"/>
+        </w:rPr>
+        <w:t>きた</w:t>
+      </w:r>
+      <w:r>
+        <w:rPr>
+          <w:rFonts w:hint="eastAsia"/>
+        </w:rPr>
+        <w:t>-</w:t>
+      </w:r>
+      <w:r>
+        <w:rPr>
+          <w:rFonts w:hint="eastAsia"/>
+        </w:rPr>
+        <w:t>す</w:t>
+      </w:r>
+      <w:r>
+        <w:rPr>
+          <w:rFonts w:ascii="Batang" w:eastAsia="Batang" w:hAnsi="Batang"/>
+        </w:rPr>
+        <w:t>•</w:t>
+      </w:r>
+      <w:r>
+        <w:rPr>
+          <w:rFonts w:hint="eastAsia"/>
+        </w:rPr>
+        <w:t>き</w:t>
+      </w:r>
+      <w:r>
+        <w:rPr>
+          <w:rFonts w:hint="eastAsia"/>
+        </w:rPr>
+        <w:t>-</w:t>
+      </w:r>
+      <w:r>
+        <w:rPr>
+          <w:rFonts w:hint="eastAsia"/>
+        </w:rPr>
+        <w:t>たす</w:t>
+      </w:r>
+      <w:r>
+        <w:t>•</w:t>
+      </w:r>
+      <w:r>
+        <w:rPr>
+          <w:rFonts w:hint="eastAsia"/>
+        </w:rPr>
+        <w:t>き</w:t>
+      </w:r>
+      <w:r>
+        <w:rPr>
+          <w:rFonts w:hint="eastAsia"/>
+        </w:rPr>
+        <w:t>-</w:t>
+      </w:r>
+      <w:r>
+        <w:rPr>
+          <w:rFonts w:hint="eastAsia"/>
+        </w:rPr>
+        <w:t>たる</w:t>
+      </w:r>
+      <w:r>
+        <w:rPr>
+          <w:rFonts w:ascii="Batang" w:eastAsia="Batang" w:hAnsi="Batang"/>
+        </w:rPr>
+        <w:t>•</w:t>
+      </w:r>
+      <w:r>
+        <w:rPr>
+          <w:rFonts w:hint="eastAsia"/>
+        </w:rPr>
+        <w:t>き</w:t>
+      </w:r>
+      <w:r>
+        <w:rPr>
+          <w:rFonts w:ascii="Batang" w:eastAsia="Batang" w:hAnsi="Batang"/>
+        </w:rPr>
+        <w:t>•</w:t>
+      </w:r>
+      <w:r>
+        <w:rPr>
+          <w:rFonts w:hint="eastAsia"/>
+        </w:rPr>
+        <w:t>こ</w:t>
+      </w:r>
+      <w:r>
+        <w:rPr>
+          <w:rFonts w:hint="eastAsia"/>
+        </w:rPr>
+        <w:t>）</w:t>
+      </w:r>
+    </w:p>
+    <w:p>
+      <w:pPr>
+        <w:spacing w:line="240" w:lineRule="auto"/>
+      </w:pPr>
+      <w:r>
+        <w:rPr>
+          <w:rFonts w:hint="eastAsia"/>
+        </w:rPr>
+        <w:t>時</w:t>
+      </w:r>
+      <w:r>
+        <w:rPr>
+          <w:rFonts w:hint="eastAsia"/>
+        </w:rPr>
+        <w:t>（</w:t>
+      </w:r>
+      <w:r>
+        <w:t xml:space="preserve"> on:</w:t>
+      </w:r>
+      <w:r>
+        <w:rPr>
+          <w:rFonts w:hint="eastAsia"/>
+        </w:rPr>
+        <w:t xml:space="preserve"> </w:t>
+      </w:r>
+      <w:r>
+        <w:rPr>
+          <w:rFonts w:hint="eastAsia"/>
+        </w:rPr>
+        <w:t>ジ</w:t>
+      </w:r>
+      <w:r>
+        <w:t xml:space="preserve">, </w:t>
+      </w:r>
+      <w:proofErr w:type="spellStart"/>
+      <w:r>
+        <w:t>kun</w:t>
+      </w:r>
+      <w:proofErr w:type="spellEnd"/>
+      <w:r>
+        <w:t>:</w:t>
+      </w:r>
+      <w:r>
+        <w:rPr>
+          <w:rFonts w:hint="eastAsia"/>
+        </w:rPr>
+        <w:t xml:space="preserve"> </w:t>
+      </w:r>
+      <w:r>
+        <w:rPr>
+          <w:rFonts w:hint="eastAsia"/>
+        </w:rPr>
+        <w:t>とき</w:t>
+      </w:r>
+      <w:r>
+        <w:rPr>
+          <w:rFonts w:ascii="Batang" w:eastAsia="Batang" w:hAnsi="Batang"/>
+        </w:rPr>
+        <w:t>•</w:t>
+      </w:r>
+      <w:r>
+        <w:rPr>
+          <w:rFonts w:hint="eastAsia"/>
+        </w:rPr>
+        <w:t>どき</w:t>
+      </w:r>
+      <w:r>
+        <w:rPr>
+          <w:rFonts w:hint="eastAsia"/>
+        </w:rPr>
+        <w:t>）</w:t>
+      </w:r>
+    </w:p>
+    <w:p>
+      <w:pPr>
+        <w:spacing w:line="240" w:lineRule="auto"/>
+      </w:pPr>
+      <w:r>
+        <w:rPr>
+          <w:rFonts w:hint="eastAsia"/>
+        </w:rPr>
+        <w:t>間</w:t>
+      </w:r>
+      <w:r>
+        <w:rPr>
+          <w:rFonts w:hint="eastAsia"/>
+        </w:rPr>
+        <w:t>（</w:t>
+      </w:r>
+      <w:r>
+        <w:t xml:space="preserve"> on:</w:t>
+      </w:r>
+      <w:r>
+        <w:rPr>
+          <w:rFonts w:hint="eastAsia"/>
+        </w:rPr>
+        <w:t xml:space="preserve"> </w:t>
+      </w:r>
+      <w:r>
+        <w:rPr>
+          <w:rFonts w:hint="eastAsia"/>
+        </w:rPr>
+        <w:t>カン</w:t>
+      </w:r>
+      <w:r>
+        <w:t>•</w:t>
+      </w:r>
+      <w:r>
+        <w:rPr>
+          <w:rFonts w:hint="eastAsia"/>
+        </w:rPr>
+        <w:t>ケン</w:t>
+      </w:r>
+      <w:r>
+        <w:t xml:space="preserve">, </w:t>
+      </w:r>
+      <w:proofErr w:type="spellStart"/>
+      <w:r>
+        <w:t>kun</w:t>
+      </w:r>
+      <w:proofErr w:type="spellEnd"/>
+      <w:r>
+        <w:t>:</w:t>
+      </w:r>
+      <w:r>
+        <w:rPr>
+          <w:rFonts w:hint="eastAsia"/>
+        </w:rPr>
+        <w:t xml:space="preserve"> </w:t>
+      </w:r>
+      <w:r>
+        <w:rPr>
+          <w:rFonts w:hint="eastAsia"/>
+        </w:rPr>
+        <w:t>あいだ</w:t>
+      </w:r>
+      <w:r>
+        <w:rPr>
+          <w:rFonts w:ascii="Batang" w:eastAsia="Batang" w:hAnsi="Batang"/>
+        </w:rPr>
+        <w:t>•</w:t>
+      </w:r>
+      <w:r>
+        <w:rPr>
+          <w:rFonts w:hint="eastAsia"/>
+        </w:rPr>
+        <w:t>ま</w:t>
+      </w:r>
+      <w:r>
+        <w:rPr>
+          <w:rFonts w:ascii="Batang" w:eastAsia="Batang" w:hAnsi="Batang"/>
+        </w:rPr>
+        <w:t>•</w:t>
+      </w:r>
+      <w:r>
+        <w:rPr>
+          <w:rFonts w:hint="eastAsia"/>
+        </w:rPr>
+        <w:t>あい</w:t>
+      </w:r>
+      <w:r>
+        <w:rPr>
+          <w:rFonts w:hint="eastAsia"/>
+        </w:rPr>
+        <w:t>）</w:t>
+      </w:r>
+    </w:p>
+    <w:p>
+      <w:pPr>
+        <w:spacing w:line="240" w:lineRule="auto"/>
+      </w:pPr>
+      <w:r>
+        <w:rPr>
+          <w:rFonts w:hint="eastAsia"/>
+        </w:rPr>
+        <w:lastRenderedPageBreak/>
+        <w:t>月</w:t>
+      </w:r>
+      <w:r>
+        <w:rPr>
+          <w:rFonts w:hint="eastAsia"/>
+        </w:rPr>
+        <w:t>（</w:t>
+      </w:r>
+      <w:r>
+        <w:t xml:space="preserve"> on:</w:t>
+      </w:r>
+      <w:r>
+        <w:rPr>
+          <w:rFonts w:hint="eastAsia"/>
+        </w:rPr>
+        <w:t xml:space="preserve"> </w:t>
+      </w:r>
+      <w:r>
+        <w:rPr>
+          <w:rFonts w:hint="eastAsia"/>
+        </w:rPr>
+        <w:t>ゲツ</w:t>
+      </w:r>
+      <w:r>
+        <w:t>•</w:t>
+      </w:r>
+      <w:r>
+        <w:rPr>
+          <w:rFonts w:hint="eastAsia"/>
+        </w:rPr>
+        <w:t>ガツ</w:t>
+      </w:r>
+      <w:r>
+        <w:t xml:space="preserve">, </w:t>
+      </w:r>
+      <w:proofErr w:type="spellStart"/>
+      <w:r>
+        <w:t>kun</w:t>
+      </w:r>
+      <w:proofErr w:type="spellEnd"/>
+      <w:r>
+        <w:t>:</w:t>
+      </w:r>
+      <w:r>
+        <w:rPr>
+          <w:rFonts w:hint="eastAsia"/>
+        </w:rPr>
+        <w:t xml:space="preserve"> </w:t>
+      </w:r>
+      <w:r>
+        <w:rPr>
+          <w:rFonts w:hint="eastAsia"/>
+        </w:rPr>
+        <w:t>つき</w:t>
+      </w:r>
+      <w:r>
+        <w:rPr>
+          <w:rFonts w:hint="eastAsia"/>
+        </w:rPr>
+        <w:t>）</w:t>
+      </w:r>
+    </w:p>
+    <w:p>
+      <w:pPr>
+        <w:spacing w:line="240" w:lineRule="auto"/>
+      </w:pPr>
+      <w:r>
+        <w:rPr>
+          <w:rFonts w:hint="eastAsia"/>
+        </w:rPr>
+        <w:t>半</w:t>
+      </w:r>
+      <w:r>
+        <w:rPr>
+          <w:rFonts w:hint="eastAsia"/>
+        </w:rPr>
+        <w:t>（</w:t>
+      </w:r>
+      <w:r>
+        <w:t xml:space="preserve"> on:</w:t>
+      </w:r>
+      <w:r>
+        <w:rPr>
+          <w:rFonts w:hint="eastAsia"/>
+        </w:rPr>
+        <w:t xml:space="preserve"> </w:t>
+      </w:r>
+      <w:r>
+        <w:rPr>
+          <w:rFonts w:hint="eastAsia"/>
+        </w:rPr>
+        <w:t>ハン</w:t>
+      </w:r>
+      <w:r>
+        <w:t xml:space="preserve">, </w:t>
+      </w:r>
+      <w:proofErr w:type="spellStart"/>
+      <w:r>
+        <w:t>kun</w:t>
+      </w:r>
+      <w:proofErr w:type="spellEnd"/>
+      <w:r>
+        <w:t>:</w:t>
+      </w:r>
+      <w:r>
+        <w:rPr>
+          <w:rFonts w:hint="eastAsia"/>
+        </w:rPr>
+        <w:t xml:space="preserve"> </w:t>
+      </w:r>
+      <w:r>
+        <w:rPr>
+          <w:rFonts w:hint="eastAsia"/>
+        </w:rPr>
+        <w:t>なか</w:t>
+      </w:r>
+      <w:r>
+        <w:rPr>
+          <w:rFonts w:hint="eastAsia"/>
+        </w:rPr>
+        <w:t>-</w:t>
+      </w:r>
+      <w:r>
+        <w:rPr>
+          <w:rFonts w:hint="eastAsia"/>
+        </w:rPr>
+        <w:t>ば</w:t>
+      </w:r>
+      <w:r>
+        <w:rPr>
+          <w:rFonts w:hint="eastAsia"/>
+        </w:rPr>
+        <w:t>）</w:t>
+      </w:r>
+    </w:p>
+    <w:p>
+      <w:pPr>
+        <w:spacing w:line="240" w:lineRule="auto"/>
+      </w:pPr>
+      <w:r>
+        <w:rPr>
+          <w:rFonts w:hint="eastAsia"/>
+        </w:rPr>
+        <w:t>文</w:t>
+      </w:r>
+      <w:r>
+        <w:rPr>
+          <w:rFonts w:hint="eastAsia"/>
+        </w:rPr>
+        <w:t>（</w:t>
+      </w:r>
+      <w:r>
+        <w:t xml:space="preserve"> on:</w:t>
+      </w:r>
+      <w:r>
+        <w:rPr>
+          <w:rFonts w:hint="eastAsia"/>
+        </w:rPr>
+        <w:t xml:space="preserve"> </w:t>
+      </w:r>
+      <w:r>
+        <w:rPr>
+          <w:rFonts w:hint="eastAsia"/>
+        </w:rPr>
+        <w:t>ブン</w:t>
+      </w:r>
+      <w:r>
+        <w:rPr>
+          <w:rFonts w:ascii="Batang" w:eastAsia="Batang" w:hAnsi="Batang"/>
+        </w:rPr>
+        <w:t>•</w:t>
+      </w:r>
+      <w:r>
+        <w:rPr>
+          <w:rFonts w:hint="eastAsia"/>
+        </w:rPr>
+        <w:t>モン</w:t>
+      </w:r>
+      <w:r>
+        <w:t xml:space="preserve">, </w:t>
+      </w:r>
+      <w:proofErr w:type="spellStart"/>
+      <w:r>
+        <w:t>kun</w:t>
+      </w:r>
+      <w:proofErr w:type="spellEnd"/>
+      <w:r>
+        <w:t>:</w:t>
+      </w:r>
+      <w:r>
+        <w:rPr>
+          <w:rFonts w:hint="eastAsia"/>
+        </w:rPr>
+        <w:t xml:space="preserve"> </w:t>
+      </w:r>
+      <w:r>
+        <w:rPr>
+          <w:rFonts w:hint="eastAsia"/>
+        </w:rPr>
+        <w:t>ふみ</w:t>
+      </w:r>
+      <w:r>
+        <w:rPr>
+          <w:rFonts w:ascii="Batang" w:eastAsia="Batang" w:hAnsi="Batang"/>
+        </w:rPr>
+        <w:t>•</w:t>
+      </w:r>
+      <w:r>
+        <w:rPr>
+          <w:rFonts w:hint="eastAsia"/>
+        </w:rPr>
+        <w:t>あや</w:t>
+      </w:r>
+      <w:r>
+        <w:rPr>
+          <w:rFonts w:hint="eastAsia"/>
+        </w:rPr>
+        <w:t>）</w:t>
+      </w:r>
+    </w:p>
+    <w:p>
+      <w:pPr>
+        <w:spacing w:line="240" w:lineRule="auto"/>
+      </w:pPr>
+      <w:r>
+        <w:rPr>
+          <w:rFonts w:hint="eastAsia"/>
+        </w:rPr>
+        <w:t>食</w:t>
+      </w:r>
+      <w:r>
+        <w:rPr>
+          <w:rFonts w:hint="eastAsia"/>
+        </w:rPr>
+        <w:t>（</w:t>
+      </w:r>
+      <w:r>
+        <w:t xml:space="preserve"> on:</w:t>
+      </w:r>
+      <w:r>
+        <w:rPr>
+          <w:rFonts w:hint="eastAsia"/>
+        </w:rPr>
+        <w:t xml:space="preserve"> </w:t>
+      </w:r>
+      <w:r>
+        <w:rPr>
+          <w:rFonts w:hint="eastAsia"/>
+        </w:rPr>
+        <w:t>ショク</w:t>
+      </w:r>
+      <w:r>
+        <w:t>•</w:t>
+      </w:r>
+      <w:r>
+        <w:rPr>
+          <w:rFonts w:hint="eastAsia"/>
+        </w:rPr>
+        <w:t>ジキ</w:t>
+      </w:r>
+      <w:r>
+        <w:t xml:space="preserve">, </w:t>
+      </w:r>
+      <w:proofErr w:type="spellStart"/>
+      <w:r>
+        <w:t>kun</w:t>
+      </w:r>
+      <w:proofErr w:type="spellEnd"/>
+      <w:r>
+        <w:t>:</w:t>
+      </w:r>
+      <w:r>
+        <w:rPr>
+          <w:rFonts w:hint="eastAsia"/>
+        </w:rPr>
+        <w:t xml:space="preserve"> </w:t>
+      </w:r>
+      <w:r>
+        <w:rPr>
+          <w:rFonts w:hint="eastAsia"/>
+        </w:rPr>
+        <w:t>く</w:t>
+      </w:r>
+      <w:r>
+        <w:rPr>
+          <w:rFonts w:hint="eastAsia"/>
+        </w:rPr>
+        <w:t>-</w:t>
+      </w:r>
+      <w:r>
+        <w:rPr>
+          <w:rFonts w:hint="eastAsia"/>
+        </w:rPr>
+        <w:t>う</w:t>
+      </w:r>
+      <w:r>
+        <w:rPr>
+          <w:rFonts w:ascii="Batang" w:eastAsia="Batang" w:hAnsi="Batang"/>
+        </w:rPr>
+        <w:t>•</w:t>
+      </w:r>
+      <w:r>
+        <w:rPr>
+          <w:rFonts w:hint="eastAsia"/>
+        </w:rPr>
+        <w:t>く</w:t>
+      </w:r>
+      <w:r>
+        <w:rPr>
+          <w:rFonts w:hint="eastAsia"/>
+        </w:rPr>
+        <w:t>-</w:t>
+      </w:r>
+      <w:r>
+        <w:rPr>
+          <w:rFonts w:hint="eastAsia"/>
+        </w:rPr>
+        <w:t>らう</w:t>
+      </w:r>
+      <w:r>
+        <w:t>•</w:t>
+      </w:r>
+      <w:r>
+        <w:rPr>
+          <w:rFonts w:hint="eastAsia"/>
+        </w:rPr>
+        <w:t>た</w:t>
+      </w:r>
+      <w:r>
+        <w:rPr>
+          <w:rFonts w:hint="eastAsia"/>
+        </w:rPr>
+        <w:t>-</w:t>
+      </w:r>
+      <w:r>
+        <w:rPr>
+          <w:rFonts w:hint="eastAsia"/>
+        </w:rPr>
+        <w:t>べる</w:t>
+      </w:r>
+      <w:r>
+        <w:t>•</w:t>
+      </w:r>
+      <w:r>
+        <w:rPr>
+          <w:rFonts w:hint="eastAsia"/>
+        </w:rPr>
+        <w:t>は</w:t>
+      </w:r>
+      <w:r>
+        <w:rPr>
+          <w:rFonts w:hint="eastAsia"/>
+        </w:rPr>
+        <w:t>-</w:t>
+      </w:r>
+      <w:r>
+        <w:rPr>
+          <w:rFonts w:hint="eastAsia"/>
+        </w:rPr>
+        <w:t>む</w:t>
+      </w:r>
+      <w:r>
+        <w:rPr>
+          <w:rFonts w:hint="eastAsia"/>
+        </w:rPr>
+        <w:t>）</w:t>
+      </w:r>
+    </w:p>
+    <w:p>
+      <w:pPr>
+        <w:spacing w:line="240" w:lineRule="auto"/>
+      </w:pPr>
+      <w:r>
+        <w:rPr>
+          <w:rFonts w:hint="eastAsia"/>
+        </w:rPr>
+        <w:t>見</w:t>
+      </w:r>
+      <w:r>
+        <w:rPr>
+          <w:rFonts w:hint="eastAsia"/>
+        </w:rPr>
+        <w:t>（</w:t>
+      </w:r>
+      <w:r>
+        <w:t xml:space="preserve"> on:</w:t>
+      </w:r>
+      <w:r>
+        <w:rPr>
+          <w:rFonts w:hint="eastAsia"/>
+        </w:rPr>
+        <w:t xml:space="preserve"> </w:t>
+      </w:r>
+      <w:r>
+        <w:rPr>
+          <w:rFonts w:hint="eastAsia"/>
+        </w:rPr>
+        <w:t>ケン</w:t>
+      </w:r>
+      <w:r>
+        <w:t xml:space="preserve">, </w:t>
+      </w:r>
+      <w:proofErr w:type="spellStart"/>
+      <w:r>
+        <w:t>kun</w:t>
+      </w:r>
+      <w:proofErr w:type="spellEnd"/>
+      <w:r>
+        <w:t>:</w:t>
+      </w:r>
+      <w:r>
+        <w:rPr>
+          <w:rFonts w:hint="eastAsia"/>
+        </w:rPr>
+        <w:t xml:space="preserve"> </w:t>
+      </w:r>
+      <w:r>
+        <w:rPr>
+          <w:rFonts w:hint="eastAsia"/>
+        </w:rPr>
+        <w:t>み</w:t>
+      </w:r>
+      <w:r>
+        <w:rPr>
+          <w:rFonts w:hint="eastAsia"/>
+        </w:rPr>
+        <w:t>-</w:t>
+      </w:r>
+      <w:r>
+        <w:rPr>
+          <w:rFonts w:hint="eastAsia"/>
+        </w:rPr>
+        <w:t>る</w:t>
+      </w:r>
+      <w:r>
+        <w:rPr>
+          <w:rFonts w:ascii="Batang" w:eastAsia="Batang" w:hAnsi="Batang"/>
+        </w:rPr>
+        <w:t>•</w:t>
+      </w:r>
+      <w:r>
+        <w:rPr>
+          <w:rFonts w:hint="eastAsia"/>
+        </w:rPr>
+        <w:t>み</w:t>
+      </w:r>
+      <w:r>
+        <w:rPr>
+          <w:rFonts w:hint="eastAsia"/>
+        </w:rPr>
+        <w:t>-</w:t>
+      </w:r>
+      <w:r>
+        <w:rPr>
+          <w:rFonts w:hint="eastAsia"/>
+        </w:rPr>
+        <w:t>える</w:t>
+      </w:r>
+      <w:r>
+        <w:t>•</w:t>
+      </w:r>
+      <w:r>
+        <w:rPr>
+          <w:rFonts w:hint="eastAsia"/>
+        </w:rPr>
+        <w:t>み</w:t>
+      </w:r>
+      <w:r>
+        <w:rPr>
+          <w:rFonts w:hint="eastAsia"/>
+        </w:rPr>
+        <w:t>-</w:t>
+      </w:r>
+      <w:r>
+        <w:rPr>
+          <w:rFonts w:hint="eastAsia"/>
+        </w:rPr>
+        <w:t>せる</w:t>
+      </w:r>
+      <w:bookmarkStart w:id="0" w:name="_GoBack"/>
+      <w:bookmarkEnd w:id="0"/>
+      <w:r>
+        <w:rPr>
+          <w:rFonts w:hint="eastAsia"/>
+        </w:rPr>
+        <w:t>）</w:t>
+      </w:r>
+    </w:p>
+    <w:p>
+      <w:pPr>
+        <w:spacing w:line="240" w:lineRule="auto"/>
+        <w:rPr>
+          <w:rFonts w:hint="eastAsia"/>
+        </w:rPr>
+      </w:pPr>
+      <w:r>
+        <w:rPr>
+          <w:rFonts w:hint="eastAsia"/>
+        </w:rPr>
+        <w:t>年</w:t>
+      </w:r>
+      <w:r>
+        <w:rPr>
+          <w:rFonts w:hint="eastAsia"/>
+        </w:rPr>
+        <w:t>（</w:t>
+      </w:r>
+      <w:r>
+        <w:t xml:space="preserve"> on:</w:t>
+      </w:r>
+      <w:r>
+        <w:rPr>
+          <w:rFonts w:hint="eastAsia"/>
+        </w:rPr>
+        <w:t xml:space="preserve"> </w:t>
+      </w:r>
+      <w:r>
+        <w:rPr>
+          <w:rFonts w:hint="eastAsia"/>
+        </w:rPr>
+        <w:t>ネン</w:t>
+      </w:r>
+      <w:r>
+        <w:t xml:space="preserve">, </w:t>
+      </w:r>
+      <w:proofErr w:type="spellStart"/>
+      <w:r>
+        <w:t>kun</w:t>
+      </w:r>
+      <w:proofErr w:type="spellEnd"/>
+      <w:r>
+        <w:t>:</w:t>
+      </w:r>
+      <w:r>
+        <w:rPr>
+          <w:rFonts w:hint="eastAsia"/>
+        </w:rPr>
+        <w:t xml:space="preserve"> </w:t>
+      </w:r>
+      <w:r>
+        <w:rPr>
+          <w:rFonts w:hint="eastAsia"/>
+        </w:rPr>
+        <w:t>とし</w:t>
+      </w:r>
+      <w:r>
+        <w:rPr>
+          <w:rFonts w:hint="eastAsia"/>
+        </w:rPr>
+        <w:t>）</w:t>
+      </w:r>
+    </w:p>
     <w:sectPr>
       <w:pgSz w:w="11907" w:h="16840" w:code="9"/>
       <w:pgMar w:top="1134" w:right="1134" w:bottom="1134" w:left="1701" w:header="720" w:footer="720" w:gutter="0"/>
@@ -1080,8 +3815,58 @@
 </w:document>
 </file>
 
+<file path=word/endnotes.xml><?xml version="1.0" encoding="utf-8"?>
+<w:endnotes xmlns:wpc="http://schemas.microsoft.com/office/word/2010/wordprocessingCanvas" xmlns:cx="http://schemas.microsoft.com/office/drawing/2014/chartex" xmlns:cx1="http://schemas.microsoft.com/office/drawing/2015/9/8/chartex" xmlns:cx2="http://schemas.microsoft.com/office/drawing/2015/10/21/chartex" xmlns:cx3="http://schemas.microsoft.com/office/drawing/2016/5/9/chartex" xmlns:cx4="http://schemas.microsoft.com/office/drawing/2016/5/10/chartex" xmlns:cx5="http://schemas.microsoft.com/office/drawing/2016/5/11/chartex" xmlns:cx6="http://schemas.microsoft.com/office/drawing/2016/5/12/chartex" xmlns:cx7="http://schemas.microsoft.com/office/drawing/2016/5/13/chartex" xmlns:cx8="http://schemas.microsoft.com/office/drawing/2016/5/14/chartex" xmlns:mc="http://schemas.openxmlformats.org/markup-compatibility/2006" xmlns:aink="http://schemas.microsoft.com/office/drawing/2016/ink" xmlns:am3d="http://schemas.microsoft.com/office/drawing/2017/model3d" xmlns:o="urn:schemas-microsoft-com:office:office" xmlns:r="http://schemas.openxmlformats.org/officeDocument/2006/relationships" xmlns:m="http://schemas.openxmlformats.org/officeDocument/2006/math" xmlns:v="urn:schemas-microsoft-com:vml" xmlns:wp14="http://schemas.microsoft.com/office/word/2010/wordprocessingDrawing" xmlns:wp="http://schemas.openxmlformats.org/drawingml/2006/wordprocessingDrawing" xmlns:w10="urn:schemas-microsoft-com:office:word" xmlns:w="http://schemas.openxmlformats.org/wordprocessingml/2006/main" xmlns:w14="http://schemas.microsoft.com/office/word/2010/wordml" xmlns:w15="http://schemas.microsoft.com/office/word/2012/wordml" xmlns:w16cid="http://schemas.microsoft.com/office/word/2016/wordml/cid" xmlns:w16se="http://schemas.microsoft.com/office/word/2015/wordml/symex" xmlns:wpg="http://schemas.microsoft.com/office/word/2010/wordprocessingGroup" xmlns:wpi="http://schemas.microsoft.com/office/word/2010/wordprocessingInk" xmlns:wne="http://schemas.microsoft.com/office/word/2006/wordml" xmlns:wps="http://schemas.microsoft.com/office/word/2010/wordprocessingShape" mc:Ignorable="w14 w15 w16se w16cid wp14">
+  <w:endnote w:type="separator" w:id="-1">
+    <w:p>
+      <w:pPr>
+        <w:spacing w:after="0" w:line="240" w:lineRule="auto"/>
+      </w:pPr>
+      <w:r>
+        <w:separator/>
+      </w:r>
+    </w:p>
+  </w:endnote>
+  <w:endnote w:type="continuationSeparator" w:id="0">
+    <w:p>
+      <w:pPr>
+        <w:spacing w:after="0" w:line="240" w:lineRule="auto"/>
+      </w:pPr>
+      <w:r>
+        <w:continuationSeparator/>
+      </w:r>
+    </w:p>
+  </w:endnote>
+</w:endnotes>
+</file>
+
+<file path=word/footnotes.xml><?xml version="1.0" encoding="utf-8"?>
+<w:footnotes xmlns:wpc="http://schemas.microsoft.com/office/word/2010/wordprocessingCanvas" xmlns:cx="http://schemas.microsoft.com/office/drawing/2014/chartex" xmlns:cx1="http://schemas.microsoft.com/office/drawing/2015/9/8/chartex" xmlns:cx2="http://schemas.microsoft.com/office/drawing/2015/10/21/chartex" xmlns:cx3="http://schemas.microsoft.com/office/drawing/2016/5/9/chartex" xmlns:cx4="http://schemas.microsoft.com/office/drawing/2016/5/10/chartex" xmlns:cx5="http://schemas.microsoft.com/office/drawing/2016/5/11/chartex" xmlns:cx6="http://schemas.microsoft.com/office/drawing/2016/5/12/chartex" xmlns:cx7="http://schemas.microsoft.com/office/drawing/2016/5/13/chartex" xmlns:cx8="http://schemas.microsoft.com/office/drawing/2016/5/14/chartex" xmlns:mc="http://schemas.openxmlformats.org/markup-compatibility/2006" xmlns:aink="http://schemas.microsoft.com/office/drawing/2016/ink" xmlns:am3d="http://schemas.microsoft.com/office/drawing/2017/model3d" xmlns:o="urn:schemas-microsoft-com:office:office" xmlns:r="http://schemas.openxmlformats.org/officeDocument/2006/relationships" xmlns:m="http://schemas.openxmlformats.org/officeDocument/2006/math" xmlns:v="urn:schemas-microsoft-com:vml" xmlns:wp14="http://schemas.microsoft.com/office/word/2010/wordprocessingDrawing" xmlns:wp="http://schemas.openxmlformats.org/drawingml/2006/wordprocessingDrawing" xmlns:w10="urn:schemas-microsoft-com:office:word" xmlns:w="http://schemas.openxmlformats.org/wordprocessingml/2006/main" xmlns:w14="http://schemas.microsoft.com/office/word/2010/wordml" xmlns:w15="http://schemas.microsoft.com/office/word/2012/wordml" xmlns:w16cid="http://schemas.microsoft.com/office/word/2016/wordml/cid" xmlns:w16se="http://schemas.microsoft.com/office/word/2015/wordml/symex" xmlns:wpg="http://schemas.microsoft.com/office/word/2010/wordprocessingGroup" xmlns:wpi="http://schemas.microsoft.com/office/word/2010/wordprocessingInk" xmlns:wne="http://schemas.microsoft.com/office/word/2006/wordml" xmlns:wps="http://schemas.microsoft.com/office/word/2010/wordprocessingShape" mc:Ignorable="w14 w15 w16se w16cid wp14">
+  <w:footnote w:type="separator" w:id="-1">
+    <w:p>
+      <w:pPr>
+        <w:spacing w:after="0" w:line="240" w:lineRule="auto"/>
+      </w:pPr>
+      <w:r>
+        <w:separator/>
+      </w:r>
+    </w:p>
+  </w:footnote>
+  <w:footnote w:type="continuationSeparator" w:id="0">
+    <w:p>
+      <w:pPr>
+        <w:spacing w:after="0" w:line="240" w:lineRule="auto"/>
+      </w:pPr>
+      <w:r>
+        <w:continuationSeparator/>
+      </w:r>
+    </w:p>
+  </w:footnote>
+</w:footnotes>
+</file>
+
 <file path=word/styles.xml><?xml version="1.0" encoding="utf-8"?>
-<w:styles xmlns:mc="http://schemas.openxmlformats.org/markup-compatibility/2006" xmlns:r="http://schemas.openxmlformats.org/officeDocument/2006/relationships" xmlns:w="http://schemas.openxmlformats.org/wordprocessingml/2006/main" xmlns:w14="http://schemas.microsoft.com/office/word/2010/wordml" xmlns:w15="http://schemas.microsoft.com/office/word/2012/wordml" xmlns:w16cex="http://schemas.microsoft.com/office/word/2018/wordml/cex" xmlns:w16cid="http://schemas.microsoft.com/office/word/2016/wordml/cid" xmlns:w16="http://schemas.microsoft.com/office/word/2018/wordml" xmlns:w16sdtdh="http://schemas.microsoft.com/office/word/2020/wordml/sdtdatahash" xmlns:w16se="http://schemas.microsoft.com/office/word/2015/wordml/symex" mc:Ignorable="w14 w15 w16se w16cid w16 w16cex w16sdtdh">
+<w:styles xmlns:mc="http://schemas.openxmlformats.org/markup-compatibility/2006" xmlns:r="http://schemas.openxmlformats.org/officeDocument/2006/relationships" xmlns:w="http://schemas.openxmlformats.org/wordprocessingml/2006/main" xmlns:w14="http://schemas.microsoft.com/office/word/2010/wordml" xmlns:w15="http://schemas.microsoft.com/office/word/2012/wordml" xmlns:w16cid="http://schemas.microsoft.com/office/word/2016/wordml/cid" xmlns:w16se="http://schemas.microsoft.com/office/word/2015/wordml/symex" mc:Ignorable="w14 w15 w16se w16cid">
   <w:docDefaults>
     <w:rPrDefault>
       <w:rPr>
@@ -1097,7 +3882,7 @@
       </w:pPr>
     </w:pPrDefault>
   </w:docDefaults>
-  <w:latentStyles w:defLockedState="0" w:defUIPriority="99" w:defSemiHidden="0" w:defUnhideWhenUsed="0" w:defQFormat="0" w:count="376">
+  <w:latentStyles w:defLockedState="0" w:defUIPriority="99" w:defSemiHidden="0" w:defUnhideWhenUsed="0" w:defQFormat="0" w:count="375">
     <w:lsdException w:name="Normal" w:uiPriority="0" w:qFormat="1"/>
     <w:lsdException w:name="heading 1" w:uiPriority="9" w:qFormat="1"/>
     <w:lsdException w:name="heading 2" w:semiHidden="1" w:uiPriority="9" w:unhideWhenUsed="1" w:qFormat="1"/>
@@ -1203,6 +3988,7 @@
     <w:lsdException w:name="HTML Sample" w:semiHidden="1" w:unhideWhenUsed="1"/>
     <w:lsdException w:name="HTML Typewriter" w:semiHidden="1" w:unhideWhenUsed="1"/>
     <w:lsdException w:name="HTML Variable" w:semiHidden="1" w:unhideWhenUsed="1"/>
+    <w:lsdException w:name="Normal Table" w:semiHidden="1" w:unhideWhenUsed="1"/>
     <w:lsdException w:name="annotation subject" w:semiHidden="1" w:unhideWhenUsed="1"/>
     <w:lsdException w:name="No List" w:semiHidden="1" w:unhideWhenUsed="1"/>
     <w:lsdException w:name="Outline List 1" w:semiHidden="1" w:unhideWhenUsed="1"/>
@@ -1249,8 +4035,10 @@
     <w:lsdException w:name="Table Subtle 2" w:semiHidden="1" w:unhideWhenUsed="1"/>
     <w:lsdException w:name="Table Web 1" w:semiHidden="1" w:unhideWhenUsed="1"/>
     <w:lsdException w:name="Table Web 2" w:semiHidden="1" w:unhideWhenUsed="1"/>
+    <w:lsdException w:name="Table Web 3" w:semiHidden="1" w:unhideWhenUsed="1"/>
     <w:lsdException w:name="Balloon Text" w:semiHidden="1" w:unhideWhenUsed="1"/>
     <w:lsdException w:name="Table Grid" w:uiPriority="39"/>
+    <w:lsdException w:name="Table Theme" w:semiHidden="1" w:unhideWhenUsed="1"/>
     <w:lsdException w:name="Placeholder Text" w:semiHidden="1"/>
     <w:lsdException w:name="No Spacing" w:uiPriority="1" w:qFormat="1"/>
     <w:lsdException w:name="Light Shading" w:uiPriority="60"/>
@@ -1470,9 +4258,8 @@
     <w:lsdException w:name="Smart Hyperlink" w:semiHidden="1" w:unhideWhenUsed="1"/>
     <w:lsdException w:name="Hashtag" w:semiHidden="1" w:unhideWhenUsed="1"/>
     <w:lsdException w:name="Unresolved Mention" w:semiHidden="1" w:unhideWhenUsed="1"/>
-    <w:lsdException w:name="Smart Link" w:semiHidden="1" w:unhideWhenUsed="1"/>
   </w:latentStyles>
-  <w:style w:type="paragraph" w:default="1" w:styleId="Binhthng">
+  <w:style w:type="paragraph" w:default="1" w:styleId="Normal">
     <w:name w:val="Normal"/>
     <w:qFormat/>
     <w:rsid w:val="00FF3B66"/>
@@ -1486,11 +4273,11 @@
       <w:sz w:val="26"/>
     </w:rPr>
   </w:style>
-  <w:style w:type="paragraph" w:styleId="u1">
+  <w:style w:type="paragraph" w:styleId="Heading1">
     <w:name w:val="heading 1"/>
-    <w:basedOn w:val="Binhthng"/>
-    <w:next w:val="Binhthng"/>
-    <w:link w:val="u1Char"/>
+    <w:basedOn w:val="Normal"/>
+    <w:next w:val="Normal"/>
+    <w:link w:val="Heading1Char"/>
     <w:autoRedefine/>
     <w:uiPriority w:val="9"/>
     <w:qFormat/>
@@ -1508,11 +4295,11 @@
       <w:szCs w:val="32"/>
     </w:rPr>
   </w:style>
-  <w:style w:type="paragraph" w:styleId="u2">
+  <w:style w:type="paragraph" w:styleId="Heading2">
     <w:name w:val="heading 2"/>
-    <w:basedOn w:val="Binhthng"/>
-    <w:next w:val="Binhthng"/>
-    <w:link w:val="u2Char"/>
+    <w:basedOn w:val="Normal"/>
+    <w:next w:val="Normal"/>
+    <w:link w:val="Heading2Char"/>
     <w:autoRedefine/>
     <w:uiPriority w:val="9"/>
     <w:semiHidden/>
@@ -1532,11 +4319,11 @@
       <w:szCs w:val="26"/>
     </w:rPr>
   </w:style>
-  <w:style w:type="paragraph" w:styleId="u3">
+  <w:style w:type="paragraph" w:styleId="Heading3">
     <w:name w:val="heading 3"/>
-    <w:basedOn w:val="Binhthng"/>
-    <w:next w:val="Binhthng"/>
-    <w:link w:val="u3Char"/>
+    <w:basedOn w:val="Normal"/>
+    <w:next w:val="Normal"/>
+    <w:link w:val="Heading3Char"/>
     <w:autoRedefine/>
     <w:uiPriority w:val="9"/>
     <w:unhideWhenUsed/>
@@ -1556,11 +4343,11 @@
       <w:szCs w:val="24"/>
     </w:rPr>
   </w:style>
-  <w:style w:type="paragraph" w:styleId="u4">
+  <w:style w:type="paragraph" w:styleId="Heading4">
     <w:name w:val="heading 4"/>
-    <w:basedOn w:val="Binhthng"/>
-    <w:next w:val="Binhthng"/>
-    <w:link w:val="u4Char"/>
+    <w:basedOn w:val="Normal"/>
+    <w:next w:val="Normal"/>
+    <w:link w:val="Heading4Char"/>
     <w:autoRedefine/>
     <w:uiPriority w:val="9"/>
     <w:semiHidden/>
@@ -1581,13 +4368,13 @@
       <w:iCs/>
     </w:rPr>
   </w:style>
-  <w:style w:type="character" w:default="1" w:styleId="Phngmcinhcuaoanvn">
+  <w:style w:type="character" w:default="1" w:styleId="DefaultParagraphFont">
     <w:name w:val="Default Paragraph Font"/>
     <w:uiPriority w:val="1"/>
     <w:semiHidden/>
     <w:unhideWhenUsed/>
   </w:style>
-  <w:style w:type="table" w:default="1" w:styleId="BangThngthng">
+  <w:style w:type="table" w:default="1" w:styleId="TableNormal">
     <w:name w:val="Normal Table"/>
     <w:uiPriority w:val="99"/>
     <w:semiHidden/>
@@ -1602,16 +4389,16 @@
       </w:tblCellMar>
     </w:tblPr>
   </w:style>
-  <w:style w:type="numbering" w:default="1" w:styleId="Khngco">
+  <w:style w:type="numbering" w:default="1" w:styleId="NoList">
     <w:name w:val="No List"/>
     <w:uiPriority w:val="99"/>
     <w:semiHidden/>
     <w:unhideWhenUsed/>
   </w:style>
-  <w:style w:type="character" w:customStyle="1" w:styleId="u1Char">
-    <w:name w:val="Đầu đề 1 Char"/>
-    <w:basedOn w:val="Phngmcinhcuaoanvn"/>
-    <w:link w:val="u1"/>
+  <w:style w:type="character" w:customStyle="1" w:styleId="Heading1Char">
+    <w:name w:val="Heading 1 Char"/>
+    <w:basedOn w:val="DefaultParagraphFont"/>
+    <w:link w:val="Heading1"/>
     <w:uiPriority w:val="9"/>
     <w:rsid w:val="00535EA9"/>
     <w:rPr>
@@ -1621,10 +4408,10 @@
       <w:szCs w:val="32"/>
     </w:rPr>
   </w:style>
-  <w:style w:type="character" w:customStyle="1" w:styleId="u2Char">
-    <w:name w:val="Đầu đề 2 Char"/>
-    <w:basedOn w:val="Phngmcinhcuaoanvn"/>
-    <w:link w:val="u2"/>
+  <w:style w:type="character" w:customStyle="1" w:styleId="Heading2Char">
+    <w:name w:val="Heading 2 Char"/>
+    <w:basedOn w:val="DefaultParagraphFont"/>
+    <w:link w:val="Heading2"/>
     <w:uiPriority w:val="9"/>
     <w:semiHidden/>
     <w:rsid w:val="00535EA9"/>
@@ -1635,7 +4422,7 @@
       <w:szCs w:val="26"/>
     </w:rPr>
   </w:style>
-  <w:style w:type="paragraph" w:styleId="KhngDncch">
+  <w:style w:type="paragraph" w:styleId="NoSpacing">
     <w:name w:val="No Spacing"/>
     <w:autoRedefine/>
     <w:uiPriority w:val="1"/>
@@ -1651,10 +4438,10 @@
       <w:sz w:val="26"/>
     </w:rPr>
   </w:style>
-  <w:style w:type="character" w:customStyle="1" w:styleId="u3Char">
-    <w:name w:val="Đầu đề 3 Char"/>
-    <w:basedOn w:val="Phngmcinhcuaoanvn"/>
-    <w:link w:val="u3"/>
+  <w:style w:type="character" w:customStyle="1" w:styleId="Heading3Char">
+    <w:name w:val="Heading 3 Char"/>
+    <w:basedOn w:val="DefaultParagraphFont"/>
+    <w:link w:val="Heading3"/>
     <w:uiPriority w:val="9"/>
     <w:rsid w:val="00535EA9"/>
     <w:rPr>
@@ -1665,10 +4452,10 @@
       <w:szCs w:val="24"/>
     </w:rPr>
   </w:style>
-  <w:style w:type="character" w:customStyle="1" w:styleId="u4Char">
-    <w:name w:val="Đầu đề 4 Char"/>
-    <w:basedOn w:val="Phngmcinhcuaoanvn"/>
-    <w:link w:val="u4"/>
+  <w:style w:type="character" w:customStyle="1" w:styleId="Heading4Char">
+    <w:name w:val="Heading 4 Char"/>
+    <w:basedOn w:val="DefaultParagraphFont"/>
+    <w:link w:val="Heading4"/>
     <w:uiPriority w:val="9"/>
     <w:semiHidden/>
     <w:rsid w:val="00535EA9"/>
@@ -1677,6 +4464,58 @@
       <w:b/>
       <w:i/>
       <w:iCs/>
+      <w:sz w:val="26"/>
+    </w:rPr>
+  </w:style>
+  <w:style w:type="paragraph" w:styleId="Header">
+    <w:name w:val="header"/>
+    <w:basedOn w:val="Normal"/>
+    <w:link w:val="HeaderChar"/>
+    <w:uiPriority w:val="99"/>
+    <w:unhideWhenUsed/>
+    <w:rsid w:val="008F565C"/>
+    <w:pPr>
+      <w:tabs>
+        <w:tab w:val="center" w:pos="4680"/>
+        <w:tab w:val="right" w:pos="9360"/>
+      </w:tabs>
+      <w:spacing w:after="0" w:line="240" w:lineRule="auto"/>
+    </w:pPr>
+  </w:style>
+  <w:style w:type="character" w:customStyle="1" w:styleId="HeaderChar">
+    <w:name w:val="Header Char"/>
+    <w:basedOn w:val="DefaultParagraphFont"/>
+    <w:link w:val="Header"/>
+    <w:uiPriority w:val="99"/>
+    <w:rsid w:val="008F565C"/>
+    <w:rPr>
+      <w:rFonts w:ascii="Times New Roman" w:hAnsi="Times New Roman"/>
+      <w:sz w:val="26"/>
+    </w:rPr>
+  </w:style>
+  <w:style w:type="paragraph" w:styleId="Footer">
+    <w:name w:val="footer"/>
+    <w:basedOn w:val="Normal"/>
+    <w:link w:val="FooterChar"/>
+    <w:uiPriority w:val="99"/>
+    <w:unhideWhenUsed/>
+    <w:rsid w:val="008F565C"/>
+    <w:pPr>
+      <w:tabs>
+        <w:tab w:val="center" w:pos="4680"/>
+        <w:tab w:val="right" w:pos="9360"/>
+      </w:tabs>
+      <w:spacing w:after="0" w:line="240" w:lineRule="auto"/>
+    </w:pPr>
+  </w:style>
+  <w:style w:type="character" w:customStyle="1" w:styleId="FooterChar">
+    <w:name w:val="Footer Char"/>
+    <w:basedOn w:val="DefaultParagraphFont"/>
+    <w:link w:val="Footer"/>
+    <w:uiPriority w:val="99"/>
+    <w:rsid w:val="008F565C"/>
+    <w:rPr>
+      <w:rFonts w:ascii="Times New Roman" w:hAnsi="Times New Roman"/>
       <w:sz w:val="26"/>
     </w:rPr>
   </w:style>

</xml_diff>